<commit_message>
Conception base de données
</commit_message>
<xml_diff>
--- a/dossier_de_specifications.docx
+++ b/dossier_de_specifications.docx
@@ -127,7 +127,14 @@
                       <w:sz w:val="40"/>
                       <w:szCs w:val="40"/>
                     </w:rPr>
-                    <w:t>31/07/2019</w:t>
+                    <w:t>01/08</w:t>
+                  </w:r>
+                  <w:r>
+                    <w:rPr>
+                      <w:sz w:val="40"/>
+                      <w:szCs w:val="40"/>
+                    </w:rPr>
+                    <w:t>/2019</w:t>
                   </w:r>
                 </w:p>
               </w:txbxContent>
@@ -281,6 +288,13 @@
     </w:p>
     <w:sdt>
       <w:sdtPr>
+        <w:rPr>
+          <w:rFonts w:asciiTheme="minorHAnsi" w:eastAsiaTheme="minorEastAsia" w:hAnsiTheme="minorHAnsi" w:cs="Times New Roman"/>
+          <w:b/>
+          <w:color w:val="auto"/>
+          <w:sz w:val="22"/>
+          <w:szCs w:val="22"/>
+        </w:rPr>
         <w:id w:val="1497222512"/>
         <w:docPartObj>
           <w:docPartGallery w:val="Table of Contents"/>
@@ -289,11 +303,7 @@
       </w:sdtPr>
       <w:sdtEndPr>
         <w:rPr>
-          <w:rFonts w:asciiTheme="minorHAnsi" w:eastAsiaTheme="minorEastAsia" w:hAnsiTheme="minorHAnsi" w:cstheme="minorBidi"/>
-          <w:b/>
-          <w:color w:val="auto"/>
-          <w:sz w:val="22"/>
-          <w:szCs w:val="22"/>
+          <w:rFonts w:cstheme="minorBidi"/>
         </w:rPr>
       </w:sdtEndPr>
       <w:sdtContent>
@@ -1364,6 +1374,101 @@
     </w:p>
     <w:p>
       <w:pPr>
+        <w:ind w:right="-22"/>
+        <w:jc w:val="both"/>
+        <w:rPr>
+          <w:rFonts w:ascii="Calibri" w:eastAsia="Calibri" w:hAnsi="Calibri" w:cs="Calibri"/>
+        </w:rPr>
+      </w:pPr>
+      <w:r>
+        <w:rPr>
+          <w:rFonts w:ascii="Calibri" w:eastAsia="Calibri" w:hAnsi="Calibri" w:cs="Calibri"/>
+          <w:u w:val="single"/>
+        </w:rPr>
+        <w:t>Explication</w:t>
+      </w:r>
+      <w:r>
+        <w:rPr>
+          <w:rFonts w:ascii="Calibri" w:eastAsia="Calibri" w:hAnsi="Calibri" w:cs="Calibri"/>
+          <w:u w:val="single"/>
+        </w:rPr>
+        <w:t xml:space="preserve"> pour le MCD</w:t>
+      </w:r>
+      <w:r>
+        <w:rPr>
+          <w:rFonts w:ascii="Calibri" w:eastAsia="Calibri" w:hAnsi="Calibri" w:cs="Calibri"/>
+          <w:u w:val="single"/>
+        </w:rPr>
+        <w:t> :</w:t>
+      </w:r>
+      <w:r>
+        <w:rPr>
+          <w:rFonts w:ascii="Calibri" w:eastAsia="Calibri" w:hAnsi="Calibri" w:cs="Calibri"/>
+          <w:b/>
+        </w:rPr>
+        <w:t xml:space="preserve"> </w:t>
+      </w:r>
+      <w:r>
+        <w:rPr>
+          <w:rFonts w:ascii="Calibri" w:eastAsia="Calibri" w:hAnsi="Calibri" w:cs="Calibri"/>
+        </w:rPr>
+        <w:t>Un utilisateur peut avoir un et un seul type, mais un type peut être discerné à au moins un utilisateur</w:t>
+      </w:r>
+      <w:r>
+        <w:rPr>
+          <w:rFonts w:ascii="Calibri" w:eastAsia="Calibri" w:hAnsi="Calibri" w:cs="Calibri"/>
+        </w:rPr>
+        <w:t>.</w:t>
+      </w:r>
+    </w:p>
+    <w:p>
+      <w:pPr>
+        <w:ind w:right="-22"/>
+        <w:jc w:val="both"/>
+        <w:rPr>
+          <w:rFonts w:ascii="Calibri" w:eastAsia="Calibri" w:hAnsi="Calibri" w:cs="Calibri"/>
+          <w:b/>
+        </w:rPr>
+      </w:pPr>
+      <w:r>
+        <w:rPr>
+          <w:rFonts w:ascii="Calibri" w:eastAsia="Calibri" w:hAnsi="Calibri" w:cs="Calibri"/>
+          <w:b/>
+        </w:rPr>
+        <w:t>Normes pour le MCD :</w:t>
+      </w:r>
+    </w:p>
+    <w:p>
+      <w:pPr>
+        <w:jc w:val="both"/>
+        <w:rPr>
+          <w:rFonts w:ascii="Calibri" w:eastAsia="Calibri" w:hAnsi="Calibri" w:cs="Calibri"/>
+        </w:rPr>
+      </w:pPr>
+      <w:r>
+        <w:rPr>
+          <w:rFonts w:ascii="Calibri" w:eastAsia="Calibri" w:hAnsi="Calibri" w:cs="Calibri"/>
+        </w:rPr>
+        <w:t>Le MCD sera décrit suivant la norme Merise.</w:t>
+      </w:r>
+    </w:p>
+    <w:p>
+      <w:pPr>
+        <w:ind w:right="-22"/>
+        <w:jc w:val="both"/>
+        <w:rPr>
+          <w:rFonts w:ascii="Calibri" w:eastAsia="Calibri" w:hAnsi="Calibri" w:cs="Calibri"/>
+        </w:rPr>
+      </w:pPr>
+      <w:r>
+        <w:rPr>
+          <w:rFonts w:ascii="Calibri" w:eastAsia="Calibri" w:hAnsi="Calibri" w:cs="Calibri"/>
+        </w:rPr>
+        <w:t>Il faut éviter au maximum d’utiliser plusieurs fois un même verbe d’action.</w:t>
+      </w:r>
+    </w:p>
+    <w:p>
+      <w:pPr>
         <w:jc w:val="both"/>
         <w:rPr>
           <w:rFonts w:ascii="Calibri" w:eastAsia="Calibri" w:hAnsi="Calibri" w:cs="Calibri"/>
@@ -1379,6 +1484,13 @@
       <w:r>
         <w:rPr>
           <w:rFonts w:ascii="Calibri" w:eastAsia="Calibri" w:hAnsi="Calibri" w:cs="Calibri"/>
+          <w:b/>
+        </w:rPr>
+        <w:t xml:space="preserve"> pour la base de données</w:t>
+      </w:r>
+      <w:r>
+        <w:rPr>
+          <w:rFonts w:ascii="Calibri" w:eastAsia="Calibri" w:hAnsi="Calibri" w:cs="Calibri"/>
         </w:rPr>
         <w:t> :</w:t>
       </w:r>
@@ -1394,112 +1506,154 @@
         <w:rPr>
           <w:rFonts w:ascii="Calibri" w:eastAsia="Calibri" w:hAnsi="Calibri" w:cs="Calibri"/>
         </w:rPr>
-        <w:t>Le nommage des tables du schéma et les champs respectes les normes imposées : un nom singulier pour le nom des tables avec première lettre en majuscule, et les champs sont décrits au singulier également et tout en minuscules avec des underscores pour les espaces.</w:t>
-      </w:r>
-    </w:p>
-    <w:p>
-      <w:pPr>
-        <w:jc w:val="both"/>
+        <w:t xml:space="preserve">Les normes de nommages suivies sont les bonnes pratiques citées ici : </w:t>
+      </w:r>
+      <w:hyperlink r:id="rId9" w:history="1">
+        <w:r>
+          <w:rPr>
+            <w:rStyle w:val="Lienhypertexte"/>
+            <w:rFonts w:ascii="Calibri" w:eastAsia="Calibri" w:hAnsi="Calibri" w:cs="Calibri"/>
+          </w:rPr>
+          <w:t>https://sql.sh/1396-nom-table-colonne</w:t>
+        </w:r>
+      </w:hyperlink>
+    </w:p>
+    <w:p>
+      <w:pPr>
+        <w:jc w:val="both"/>
+        <w:rPr>
+          <w:rFonts w:ascii="Calibri" w:eastAsia="Calibri" w:hAnsi="Calibri" w:cs="Calibri"/>
+        </w:rPr>
+      </w:pPr>
+      <w:r>
+        <w:rPr>
+          <w:rFonts w:ascii="Calibri" w:eastAsia="Calibri" w:hAnsi="Calibri" w:cs="Calibri"/>
+        </w:rPr>
+        <w:t>A savoir, pour les tables du schéma et les champs comportent un nom singulier, tout en minuscule, éviter les espaces, et s’il doit y en avoir, utiliser des underscores. Pas d’abréviation.</w:t>
+      </w:r>
+    </w:p>
+    <w:p>
+      <w:pPr>
+        <w:jc w:val="both"/>
+        <w:rPr>
+          <w:rFonts w:ascii="Calibri" w:eastAsia="Calibri" w:hAnsi="Calibri" w:cs="Calibri"/>
+        </w:rPr>
+      </w:pPr>
+      <w:r>
+        <w:rPr>
+          <w:rFonts w:ascii="Calibri" w:eastAsia="Calibri" w:hAnsi="Calibri" w:cs="Calibri"/>
+        </w:rPr>
+        <w:t>Le schéma est « applicationbde »</w:t>
+      </w:r>
+      <w:r>
+        <w:rPr>
+          <w:rFonts w:ascii="Calibri" w:eastAsia="Calibri" w:hAnsi="Calibri" w:cs="Calibri"/>
+        </w:rPr>
+        <w:t>.</w:t>
+      </w:r>
+      <w:bookmarkStart w:id="0" w:name="_GoBack"/>
+      <w:bookmarkEnd w:id="0"/>
+    </w:p>
+    <w:p>
+      <w:pPr>
+        <w:jc w:val="both"/>
+        <w:rPr>
+          <w:rFonts w:ascii="Calibri" w:eastAsia="Calibri" w:hAnsi="Calibri" w:cs="Calibri"/>
+        </w:rPr>
+      </w:pPr>
+      <w:r>
+        <w:rPr>
+          <w:rFonts w:ascii="Calibri" w:eastAsia="Calibri" w:hAnsi="Calibri" w:cs="Calibri"/>
+        </w:rPr>
+        <w:t xml:space="preserve">Les tables sont nommées de la manière suivante : </w:t>
+      </w:r>
+      <w:r>
         <w:rPr>
           <w:rFonts w:ascii="Calibri" w:eastAsia="Calibri" w:hAnsi="Calibri" w:cs="Calibri"/>
           <w:i/>
         </w:rPr>
-      </w:pPr>
-      <w:r>
-        <w:rPr>
-          <w:rFonts w:ascii="Calibri" w:eastAsia="Calibri" w:hAnsi="Calibri" w:cs="Calibri"/>
-        </w:rPr>
-        <w:t xml:space="preserve">Les clés étrangères sont décrites de la façon suivante : </w:t>
+        <w:t>bde_nom_table</w:t>
+      </w:r>
+    </w:p>
+    <w:p>
+      <w:pPr>
+        <w:jc w:val="both"/>
+        <w:rPr>
+          <w:rFonts w:ascii="Calibri" w:eastAsia="Calibri" w:hAnsi="Calibri" w:cs="Calibri"/>
+        </w:rPr>
+      </w:pPr>
+      <w:r>
+        <w:rPr>
+          <w:rFonts w:ascii="Calibri" w:eastAsia="Calibri" w:hAnsi="Calibri" w:cs="Calibri"/>
+        </w:rPr>
+        <w:t xml:space="preserve">Les champs d’une table sont préfixés de la première lettre du nom de la table, par exemple, si la table est </w:t>
       </w:r>
       <w:r>
         <w:rPr>
           <w:rFonts w:ascii="Calibri" w:eastAsia="Calibri" w:hAnsi="Calibri" w:cs="Calibri"/>
           <w:i/>
         </w:rPr>
+        <w:t>bde_user</w:t>
+      </w:r>
+      <w:r>
+        <w:rPr>
+          <w:rFonts w:ascii="Calibri" w:eastAsia="Calibri" w:hAnsi="Calibri" w:cs="Calibri"/>
+        </w:rPr>
+        <w:t xml:space="preserve">, le champ id sera </w:t>
+      </w:r>
+      <w:r>
+        <w:rPr>
+          <w:rFonts w:ascii="Calibri" w:eastAsia="Calibri" w:hAnsi="Calibri" w:cs="Calibri"/>
+          <w:i/>
+        </w:rPr>
+        <w:t>u_id</w:t>
+      </w:r>
+      <w:r>
+        <w:rPr>
+          <w:rFonts w:ascii="Calibri" w:eastAsia="Calibri" w:hAnsi="Calibri" w:cs="Calibri"/>
+        </w:rPr>
+        <w:t>.</w:t>
+      </w:r>
+    </w:p>
+    <w:p>
+      <w:pPr>
+        <w:jc w:val="both"/>
+        <w:rPr>
+          <w:rFonts w:ascii="Calibri" w:eastAsia="Calibri" w:hAnsi="Calibri" w:cs="Calibri"/>
+          <w:i/>
+        </w:rPr>
+      </w:pPr>
+      <w:r>
+        <w:rPr>
+          <w:rFonts w:ascii="Calibri" w:eastAsia="Calibri" w:hAnsi="Calibri" w:cs="Calibri"/>
+        </w:rPr>
+        <w:t>Les clés étrangères sont décrites de la façon suivante</w:t>
+      </w:r>
+      <w:r>
+        <w:rPr>
+          <w:rFonts w:ascii="Calibri" w:eastAsia="Calibri" w:hAnsi="Calibri" w:cs="Calibri"/>
+        </w:rPr>
+        <w:t xml:space="preserve"> (exemple avec la table bde_user)</w:t>
+      </w:r>
+      <w:r>
+        <w:rPr>
+          <w:rFonts w:ascii="Calibri" w:eastAsia="Calibri" w:hAnsi="Calibri" w:cs="Calibri"/>
+        </w:rPr>
+        <w:t xml:space="preserve"> : </w:t>
+      </w:r>
+      <w:r>
+        <w:rPr>
+          <w:rFonts w:ascii="Calibri" w:eastAsia="Calibri" w:hAnsi="Calibri" w:cs="Calibri"/>
+        </w:rPr>
+        <w:t>u_fk_</w:t>
+      </w:r>
+      <w:r>
+        <w:rPr>
+          <w:rFonts w:ascii="Calibri" w:eastAsia="Calibri" w:hAnsi="Calibri" w:cs="Calibri"/>
+          <w:i/>
+        </w:rPr>
         <w:t>table_correspondante_id</w:t>
       </w:r>
-    </w:p>
-    <w:p>
-      <w:pPr>
-        <w:jc w:val="both"/>
-        <w:rPr>
-          <w:rFonts w:ascii="Calibri" w:eastAsia="Calibri" w:hAnsi="Calibri" w:cs="Calibri"/>
-        </w:rPr>
-      </w:pPr>
-      <w:r>
-        <w:rPr>
-          <w:rFonts w:ascii="Calibri" w:eastAsia="Calibri" w:hAnsi="Calibri" w:cs="Calibri"/>
-        </w:rPr>
-        <w:t>Le MCD sera décrit suivant la norme Merise.</w:t>
-      </w:r>
-    </w:p>
-    <w:p>
-      <w:pPr>
-        <w:ind w:right="-22"/>
-        <w:jc w:val="both"/>
-        <w:rPr>
-          <w:rFonts w:ascii="Calibri" w:eastAsia="Calibri" w:hAnsi="Calibri" w:cs="Calibri"/>
-        </w:rPr>
-      </w:pPr>
-      <w:r>
-        <w:rPr>
-          <w:rFonts w:ascii="Calibri" w:eastAsia="Calibri" w:hAnsi="Calibri" w:cs="Calibri"/>
-        </w:rPr>
-        <w:t>Il faut éviter au maximum d’utiliser plusieurs fois un même verbe d’action.</w:t>
-      </w:r>
-    </w:p>
-    <w:p>
-      <w:pPr>
-        <w:ind w:right="-22"/>
-        <w:jc w:val="both"/>
-        <w:rPr>
-          <w:rFonts w:ascii="Calibri" w:eastAsia="Calibri" w:hAnsi="Calibri" w:cs="Calibri"/>
-          <w:b/>
-        </w:rPr>
-      </w:pPr>
-      <w:r>
-        <w:rPr>
-          <w:rFonts w:ascii="Calibri" w:eastAsia="Calibri" w:hAnsi="Calibri" w:cs="Calibri"/>
-          <w:u w:val="single"/>
-        </w:rPr>
-        <w:t>Explication</w:t>
-      </w:r>
-      <w:r>
-        <w:rPr>
-          <w:rFonts w:ascii="Calibri" w:eastAsia="Calibri" w:hAnsi="Calibri" w:cs="Calibri"/>
-          <w:u w:val="single"/>
-        </w:rPr>
-        <w:t xml:space="preserve"> pour le MCD</w:t>
-      </w:r>
-      <w:r>
-        <w:rPr>
-          <w:rFonts w:ascii="Calibri" w:eastAsia="Calibri" w:hAnsi="Calibri" w:cs="Calibri"/>
-          <w:u w:val="single"/>
-        </w:rPr>
-        <w:t> :</w:t>
-      </w:r>
-      <w:r>
-        <w:rPr>
-          <w:rFonts w:ascii="Calibri" w:eastAsia="Calibri" w:hAnsi="Calibri" w:cs="Calibri"/>
-          <w:b/>
-        </w:rPr>
-        <w:t xml:space="preserve"> </w:t>
-      </w:r>
-      <w:r>
-        <w:rPr>
-          <w:rFonts w:ascii="Calibri" w:eastAsia="Calibri" w:hAnsi="Calibri" w:cs="Calibri"/>
-        </w:rPr>
-        <w:t>Un utilisateur peut avoir un et un seul type, mais un type peut être discerné à au moins un utilisateur.</w:t>
-      </w:r>
-    </w:p>
-    <w:p>
-      <w:pPr>
-        <w:ind w:right="-22"/>
-        <w:jc w:val="both"/>
-        <w:rPr>
-          <w:rFonts w:ascii="Calibri" w:eastAsia="Calibri" w:hAnsi="Calibri" w:cs="Calibri"/>
-        </w:rPr>
-      </w:pPr>
     </w:p>
     <w:p>
       <w:pPr>
@@ -1530,7 +1684,7 @@
                     <pic:cNvPicPr/>
                   </pic:nvPicPr>
                   <pic:blipFill>
-                    <a:blip r:embed="rId9" cstate="print">
+                    <a:blip r:embed="rId10" cstate="print">
                       <a:extLst>
                         <a:ext uri="{28A0092B-C50C-407E-A947-70E740481C1C}">
                           <a14:useLocalDpi xmlns:a14="http://schemas.microsoft.com/office/drawing/2010/main" val="0"/>
@@ -1602,7 +1756,7 @@
                     <pic:cNvPicPr/>
                   </pic:nvPicPr>
                   <pic:blipFill>
-                    <a:blip r:embed="rId10" cstate="print">
+                    <a:blip r:embed="rId11" cstate="print">
                       <a:extLst>
                         <a:ext uri="{28A0092B-C50C-407E-A947-70E740481C1C}">
                           <a14:useLocalDpi xmlns:a14="http://schemas.microsoft.com/office/drawing/2010/main" val="0"/>
@@ -1717,7 +1871,7 @@
           <w:rFonts w:ascii="Calibri" w:eastAsia="Calibri" w:hAnsi="Calibri" w:cs="Calibri"/>
         </w:rPr>
       </w:pPr>
-      <w:hyperlink r:id="rId11" w:history="1">
+      <w:hyperlink r:id="rId12" w:history="1">
         <w:r>
           <w:rPr>
             <w:rStyle w:val="Lienhypertexte"/>
@@ -1740,7 +1894,7 @@
           <w:rFonts w:ascii="Calibri" w:eastAsia="Calibri" w:hAnsi="Calibri" w:cs="Calibri"/>
         </w:rPr>
       </w:pPr>
-      <w:hyperlink r:id="rId12" w:history="1">
+      <w:hyperlink r:id="rId13" w:history="1">
         <w:r>
           <w:rPr>
             <w:rStyle w:val="Lienhypertexte"/>
@@ -1783,7 +1937,7 @@
           <w:rFonts w:ascii="Calibri" w:eastAsia="Calibri" w:hAnsi="Calibri" w:cs="Calibri"/>
         </w:rPr>
       </w:pPr>
-      <w:hyperlink r:id="rId13" w:history="1">
+      <w:hyperlink r:id="rId14" w:history="1">
         <w:r>
           <w:rPr>
             <w:rStyle w:val="Lienhypertexte"/>
@@ -1803,10 +1957,13 @@
         <w:ind w:left="1276" w:hanging="425"/>
         <w:jc w:val="both"/>
         <w:rPr>
-          <w:rFonts w:ascii="Calibri" w:eastAsia="Calibri" w:hAnsi="Calibri" w:cs="Calibri"/>
-        </w:rPr>
-      </w:pPr>
-      <w:hyperlink r:id="rId14" w:history="1">
+          <w:rStyle w:val="Lienhypertexte"/>
+          <w:rFonts w:ascii="Calibri" w:eastAsia="Calibri" w:hAnsi="Calibri" w:cs="Calibri"/>
+          <w:color w:val="auto"/>
+          <w:u w:val="none"/>
+        </w:rPr>
+      </w:pPr>
+      <w:hyperlink r:id="rId15" w:history="1">
         <w:r>
           <w:rPr>
             <w:rStyle w:val="Lienhypertexte"/>
@@ -1829,7 +1986,30 @@
           <w:rFonts w:ascii="Calibri" w:eastAsia="Calibri" w:hAnsi="Calibri" w:cs="Calibri"/>
         </w:rPr>
       </w:pPr>
-      <w:hyperlink r:id="rId15" w:history="1">
+      <w:hyperlink r:id="rId16" w:history="1">
+        <w:r>
+          <w:rPr>
+            <w:rStyle w:val="Lienhypertexte"/>
+            <w:rFonts w:ascii="Calibri" w:eastAsia="Calibri" w:hAnsi="Calibri" w:cs="Calibri"/>
+          </w:rPr>
+          <w:t>Yarn</w:t>
+        </w:r>
+      </w:hyperlink>
+    </w:p>
+    <w:p>
+      <w:pPr>
+        <w:numPr>
+          <w:ilvl w:val="0"/>
+          <w:numId w:val="2"/>
+        </w:numPr>
+        <w:spacing w:after="0" w:line="240" w:lineRule="auto"/>
+        <w:ind w:left="1276" w:hanging="425"/>
+        <w:jc w:val="both"/>
+        <w:rPr>
+          <w:rFonts w:ascii="Calibri" w:eastAsia="Calibri" w:hAnsi="Calibri" w:cs="Calibri"/>
+        </w:rPr>
+      </w:pPr>
+      <w:hyperlink r:id="rId17" w:history="1">
         <w:r>
           <w:rPr>
             <w:rStyle w:val="Lienhypertexte"/>
@@ -1852,7 +2032,7 @@
           <w:rFonts w:ascii="Calibri" w:eastAsia="Calibri" w:hAnsi="Calibri" w:cs="Calibri"/>
         </w:rPr>
       </w:pPr>
-      <w:hyperlink r:id="rId16" w:history="1">
+      <w:hyperlink r:id="rId18" w:history="1">
         <w:r>
           <w:rPr>
             <w:rStyle w:val="Lienhypertexte"/>
@@ -1867,8 +2047,6 @@
         </w:rPr>
         <w:t xml:space="preserve"> (GitHub)</w:t>
       </w:r>
-      <w:bookmarkStart w:id="0" w:name="_GoBack"/>
-      <w:bookmarkEnd w:id="0"/>
     </w:p>
     <w:p>
       <w:pPr>
@@ -2188,7 +2366,7 @@
         </w:rPr>
         <w:drawing>
           <wp:inline distT="0" distB="0" distL="0" distR="0">
-            <wp:extent cx="4431325" cy="3714750"/>
+            <wp:extent cx="4272251" cy="3581400"/>
             <wp:effectExtent l="0" t="0" r="0" b="0"/>
             <wp:docPr id="15" name="Image 15"/>
             <wp:cNvGraphicFramePr>
@@ -2202,7 +2380,7 @@
                     <pic:cNvPicPr/>
                   </pic:nvPicPr>
                   <pic:blipFill>
-                    <a:blip r:embed="rId17">
+                    <a:blip r:embed="rId19" cstate="print">
                       <a:extLst>
                         <a:ext uri="{28A0092B-C50C-407E-A947-70E740481C1C}">
                           <a14:useLocalDpi xmlns:a14="http://schemas.microsoft.com/office/drawing/2010/main" val="0"/>
@@ -2216,7 +2394,7 @@
                   <pic:spPr>
                     <a:xfrm>
                       <a:off x="0" y="0"/>
-                      <a:ext cx="4458053" cy="3737156"/>
+                      <a:ext cx="4311064" cy="3613936"/>
                     </a:xfrm>
                     <a:prstGeom prst="rect">
                       <a:avLst/>
@@ -2304,8 +2482,8 @@
             <v:path o:extrusionok="f" gradientshapeok="t" o:connecttype="rect"/>
             <o:lock v:ext="edit" aspectratio="t"/>
           </v:shapetype>
-          <v:shape id="_x0000_i1029" type="#_x0000_t75" style="width:150pt;height:279pt">
-            <v:imagedata r:id="rId18" o:title="article"/>
+          <v:shape id="_x0000_i1025" type="#_x0000_t75" style="width:150pt;height:279pt">
+            <v:imagedata r:id="rId20" o:title="article"/>
           </v:shape>
         </w:pict>
       </w:r>
@@ -2342,7 +2520,7 @@
                     <pic:cNvPicPr/>
                   </pic:nvPicPr>
                   <pic:blipFill>
-                    <a:blip r:embed="rId19">
+                    <a:blip r:embed="rId21">
                       <a:extLst>
                         <a:ext uri="{28A0092B-C50C-407E-A947-70E740481C1C}">
                           <a14:useLocalDpi xmlns:a14="http://schemas.microsoft.com/office/drawing/2010/main" val="0"/>
@@ -2392,7 +2570,7 @@
                     <pic:cNvPicPr/>
                   </pic:nvPicPr>
                   <pic:blipFill>
-                    <a:blip r:embed="rId20">
+                    <a:blip r:embed="rId22">
                       <a:extLst>
                         <a:ext uri="{28A0092B-C50C-407E-A947-70E740481C1C}">
                           <a14:useLocalDpi xmlns:a14="http://schemas.microsoft.com/office/drawing/2010/main" val="0"/>
@@ -2468,7 +2646,7 @@
                     <pic:cNvPicPr/>
                   </pic:nvPicPr>
                   <pic:blipFill>
-                    <a:blip r:embed="rId21">
+                    <a:blip r:embed="rId23">
                       <a:extLst>
                         <a:ext uri="{28A0092B-C50C-407E-A947-70E740481C1C}">
                           <a14:useLocalDpi xmlns:a14="http://schemas.microsoft.com/office/drawing/2010/main" val="0"/>
@@ -2518,7 +2696,7 @@
                     <pic:cNvPicPr/>
                   </pic:nvPicPr>
                   <pic:blipFill>
-                    <a:blip r:embed="rId22">
+                    <a:blip r:embed="rId24">
                       <a:extLst>
                         <a:ext uri="{28A0092B-C50C-407E-A947-70E740481C1C}">
                           <a14:useLocalDpi xmlns:a14="http://schemas.microsoft.com/office/drawing/2010/main" val="0"/>
@@ -2568,7 +2746,7 @@
                     <pic:cNvPicPr/>
                   </pic:nvPicPr>
                   <pic:blipFill>
-                    <a:blip r:embed="rId23">
+                    <a:blip r:embed="rId25">
                       <a:extLst>
                         <a:ext uri="{28A0092B-C50C-407E-A947-70E740481C1C}">
                           <a14:useLocalDpi xmlns:a14="http://schemas.microsoft.com/office/drawing/2010/main" val="0"/>
@@ -2669,7 +2847,7 @@
                     <pic:cNvPicPr/>
                   </pic:nvPicPr>
                   <pic:blipFill>
-                    <a:blip r:embed="rId24">
+                    <a:blip r:embed="rId26">
                       <a:extLst>
                         <a:ext uri="{28A0092B-C50C-407E-A947-70E740481C1C}">
                           <a14:useLocalDpi xmlns:a14="http://schemas.microsoft.com/office/drawing/2010/main" val="0"/>
@@ -2719,7 +2897,7 @@
                     <pic:cNvPicPr/>
                   </pic:nvPicPr>
                   <pic:blipFill>
-                    <a:blip r:embed="rId25" cstate="print">
+                    <a:blip r:embed="rId27" cstate="print">
                       <a:extLst>
                         <a:ext uri="{28A0092B-C50C-407E-A947-70E740481C1C}">
                           <a14:useLocalDpi xmlns:a14="http://schemas.microsoft.com/office/drawing/2010/main" val="0"/>
@@ -2769,7 +2947,7 @@
                     <pic:cNvPicPr/>
                   </pic:nvPicPr>
                   <pic:blipFill>
-                    <a:blip r:embed="rId26" cstate="print">
+                    <a:blip r:embed="rId28" cstate="print">
                       <a:extLst>
                         <a:ext uri="{28A0092B-C50C-407E-A947-70E740481C1C}">
                           <a14:useLocalDpi xmlns:a14="http://schemas.microsoft.com/office/drawing/2010/main" val="0"/>
@@ -2845,7 +3023,7 @@
                     <pic:cNvPicPr/>
                   </pic:nvPicPr>
                   <pic:blipFill>
-                    <a:blip r:embed="rId27">
+                    <a:blip r:embed="rId29">
                       <a:extLst>
                         <a:ext uri="{28A0092B-C50C-407E-A947-70E740481C1C}">
                           <a14:useLocalDpi xmlns:a14="http://schemas.microsoft.com/office/drawing/2010/main" val="0"/>
@@ -2895,7 +3073,7 @@
                     <pic:cNvPicPr/>
                   </pic:nvPicPr>
                   <pic:blipFill>
-                    <a:blip r:embed="rId28">
+                    <a:blip r:embed="rId30">
                       <a:extLst>
                         <a:ext uri="{28A0092B-C50C-407E-A947-70E740481C1C}">
                           <a14:useLocalDpi xmlns:a14="http://schemas.microsoft.com/office/drawing/2010/main" val="0"/>
@@ -2945,7 +3123,7 @@
                     <pic:cNvPicPr/>
                   </pic:nvPicPr>
                   <pic:blipFill>
-                    <a:blip r:embed="rId29" cstate="print">
+                    <a:blip r:embed="rId31" cstate="print">
                       <a:extLst>
                         <a:ext uri="{28A0092B-C50C-407E-A947-70E740481C1C}">
                           <a14:useLocalDpi xmlns:a14="http://schemas.microsoft.com/office/drawing/2010/main" val="0"/>
@@ -3170,7 +3348,7 @@
       </w:r>
     </w:p>
     <w:sectPr>
-      <w:footerReference w:type="default" r:id="rId30"/>
+      <w:footerReference w:type="default" r:id="rId32"/>
       <w:pgSz w:w="11906" w:h="16838"/>
       <w:pgMar w:top="1134" w:right="1417" w:bottom="1417" w:left="1417" w:header="708" w:footer="708" w:gutter="0"/>
       <w:cols w:space="708"/>
@@ -3216,6 +3394,7 @@
         <w:docPartUnique/>
       </w:docPartObj>
     </w:sdtPr>
+    <w:sdtEndPr/>
     <w:sdtContent>
       <w:p>
         <w:pPr>
@@ -3586,6 +3765,118 @@
     </w:lvl>
   </w:abstractNum>
   <w:abstractNum w:abstractNumId="4" w15:restartNumberingAfterBreak="0">
+    <w:nsid w:val="321A51FA"/>
+    <w:multiLevelType w:val="hybridMultilevel"/>
+    <w:tmpl w:val="16B0CE90"/>
+    <w:lvl w:ilvl="0" w:tplc="EC74A316">
+      <w:numFmt w:val="bullet"/>
+      <w:lvlText w:val="-"/>
+      <w:lvlJc w:val="left"/>
+      <w:pPr>
+        <w:ind w:left="720" w:hanging="360"/>
+      </w:pPr>
+      <w:rPr>
+        <w:rFonts w:ascii="Calibri" w:eastAsia="Calibri" w:hAnsi="Calibri" w:cs="Calibri" w:hint="default"/>
+      </w:rPr>
+    </w:lvl>
+    <w:lvl w:ilvl="1" w:tplc="040C0003" w:tentative="1">
+      <w:start w:val="1"/>
+      <w:numFmt w:val="bullet"/>
+      <w:lvlText w:val="o"/>
+      <w:lvlJc w:val="left"/>
+      <w:pPr>
+        <w:ind w:left="1440" w:hanging="360"/>
+      </w:pPr>
+      <w:rPr>
+        <w:rFonts w:ascii="Courier New" w:hAnsi="Courier New" w:cs="Courier New" w:hint="default"/>
+      </w:rPr>
+    </w:lvl>
+    <w:lvl w:ilvl="2" w:tplc="040C0005" w:tentative="1">
+      <w:start w:val="1"/>
+      <w:numFmt w:val="bullet"/>
+      <w:lvlText w:val=""/>
+      <w:lvlJc w:val="left"/>
+      <w:pPr>
+        <w:ind w:left="2160" w:hanging="360"/>
+      </w:pPr>
+      <w:rPr>
+        <w:rFonts w:ascii="Wingdings" w:hAnsi="Wingdings" w:hint="default"/>
+      </w:rPr>
+    </w:lvl>
+    <w:lvl w:ilvl="3" w:tplc="040C0001" w:tentative="1">
+      <w:start w:val="1"/>
+      <w:numFmt w:val="bullet"/>
+      <w:lvlText w:val=""/>
+      <w:lvlJc w:val="left"/>
+      <w:pPr>
+        <w:ind w:left="2880" w:hanging="360"/>
+      </w:pPr>
+      <w:rPr>
+        <w:rFonts w:ascii="Symbol" w:hAnsi="Symbol" w:hint="default"/>
+      </w:rPr>
+    </w:lvl>
+    <w:lvl w:ilvl="4" w:tplc="040C0003" w:tentative="1">
+      <w:start w:val="1"/>
+      <w:numFmt w:val="bullet"/>
+      <w:lvlText w:val="o"/>
+      <w:lvlJc w:val="left"/>
+      <w:pPr>
+        <w:ind w:left="3600" w:hanging="360"/>
+      </w:pPr>
+      <w:rPr>
+        <w:rFonts w:ascii="Courier New" w:hAnsi="Courier New" w:cs="Courier New" w:hint="default"/>
+      </w:rPr>
+    </w:lvl>
+    <w:lvl w:ilvl="5" w:tplc="040C0005" w:tentative="1">
+      <w:start w:val="1"/>
+      <w:numFmt w:val="bullet"/>
+      <w:lvlText w:val=""/>
+      <w:lvlJc w:val="left"/>
+      <w:pPr>
+        <w:ind w:left="4320" w:hanging="360"/>
+      </w:pPr>
+      <w:rPr>
+        <w:rFonts w:ascii="Wingdings" w:hAnsi="Wingdings" w:hint="default"/>
+      </w:rPr>
+    </w:lvl>
+    <w:lvl w:ilvl="6" w:tplc="040C0001" w:tentative="1">
+      <w:start w:val="1"/>
+      <w:numFmt w:val="bullet"/>
+      <w:lvlText w:val=""/>
+      <w:lvlJc w:val="left"/>
+      <w:pPr>
+        <w:ind w:left="5040" w:hanging="360"/>
+      </w:pPr>
+      <w:rPr>
+        <w:rFonts w:ascii="Symbol" w:hAnsi="Symbol" w:hint="default"/>
+      </w:rPr>
+    </w:lvl>
+    <w:lvl w:ilvl="7" w:tplc="040C0003" w:tentative="1">
+      <w:start w:val="1"/>
+      <w:numFmt w:val="bullet"/>
+      <w:lvlText w:val="o"/>
+      <w:lvlJc w:val="left"/>
+      <w:pPr>
+        <w:ind w:left="5760" w:hanging="360"/>
+      </w:pPr>
+      <w:rPr>
+        <w:rFonts w:ascii="Courier New" w:hAnsi="Courier New" w:cs="Courier New" w:hint="default"/>
+      </w:rPr>
+    </w:lvl>
+    <w:lvl w:ilvl="8" w:tplc="040C0005" w:tentative="1">
+      <w:start w:val="1"/>
+      <w:numFmt w:val="bullet"/>
+      <w:lvlText w:val=""/>
+      <w:lvlJc w:val="left"/>
+      <w:pPr>
+        <w:ind w:left="6480" w:hanging="360"/>
+      </w:pPr>
+      <w:rPr>
+        <w:rFonts w:ascii="Wingdings" w:hAnsi="Wingdings" w:hint="default"/>
+      </w:rPr>
+    </w:lvl>
+  </w:abstractNum>
+  <w:abstractNum w:abstractNumId="5" w15:restartNumberingAfterBreak="0">
     <w:nsid w:val="37C6618C"/>
     <w:multiLevelType w:val="hybridMultilevel"/>
     <w:tmpl w:val="9050F33C"/>
@@ -3675,7 +3966,7 @@
       </w:pPr>
     </w:lvl>
   </w:abstractNum>
-  <w:abstractNum w:abstractNumId="5" w15:restartNumberingAfterBreak="0">
+  <w:abstractNum w:abstractNumId="6" w15:restartNumberingAfterBreak="0">
     <w:nsid w:val="3C053980"/>
     <w:multiLevelType w:val="hybridMultilevel"/>
     <w:tmpl w:val="38A8D846"/>
@@ -3765,7 +4056,7 @@
       </w:pPr>
     </w:lvl>
   </w:abstractNum>
-  <w:abstractNum w:abstractNumId="6" w15:restartNumberingAfterBreak="0">
+  <w:abstractNum w:abstractNumId="7" w15:restartNumberingAfterBreak="0">
     <w:nsid w:val="3D954FB5"/>
     <w:multiLevelType w:val="hybridMultilevel"/>
     <w:tmpl w:val="505EB3E8"/>
@@ -3856,7 +4147,7 @@
       </w:pPr>
     </w:lvl>
   </w:abstractNum>
-  <w:abstractNum w:abstractNumId="7" w15:restartNumberingAfterBreak="0">
+  <w:abstractNum w:abstractNumId="8" w15:restartNumberingAfterBreak="0">
     <w:nsid w:val="40954809"/>
     <w:multiLevelType w:val="hybridMultilevel"/>
     <w:tmpl w:val="4E9AEC52"/>
@@ -3945,7 +4236,7 @@
       </w:pPr>
     </w:lvl>
   </w:abstractNum>
-  <w:abstractNum w:abstractNumId="8" w15:restartNumberingAfterBreak="0">
+  <w:abstractNum w:abstractNumId="9" w15:restartNumberingAfterBreak="0">
     <w:nsid w:val="489B1673"/>
     <w:multiLevelType w:val="hybridMultilevel"/>
     <w:tmpl w:val="A798259A"/>
@@ -4057,7 +4348,7 @@
       </w:rPr>
     </w:lvl>
   </w:abstractNum>
-  <w:abstractNum w:abstractNumId="9" w15:restartNumberingAfterBreak="0">
+  <w:abstractNum w:abstractNumId="10" w15:restartNumberingAfterBreak="0">
     <w:nsid w:val="4F2C1169"/>
     <w:multiLevelType w:val="hybridMultilevel"/>
     <w:tmpl w:val="65B43836"/>
@@ -4146,7 +4437,7 @@
       </w:pPr>
     </w:lvl>
   </w:abstractNum>
-  <w:abstractNum w:abstractNumId="10" w15:restartNumberingAfterBreak="0">
+  <w:abstractNum w:abstractNumId="11" w15:restartNumberingAfterBreak="0">
     <w:nsid w:val="67543F40"/>
     <w:multiLevelType w:val="hybridMultilevel"/>
     <w:tmpl w:val="57DCEEBA"/>
@@ -4238,7 +4529,7 @@
       </w:pPr>
     </w:lvl>
   </w:abstractNum>
-  <w:abstractNum w:abstractNumId="11" w15:restartNumberingAfterBreak="0">
+  <w:abstractNum w:abstractNumId="12" w15:restartNumberingAfterBreak="0">
     <w:nsid w:val="675F032A"/>
     <w:multiLevelType w:val="hybridMultilevel"/>
     <w:tmpl w:val="254049EA"/>
@@ -4328,7 +4619,7 @@
       </w:pPr>
     </w:lvl>
   </w:abstractNum>
-  <w:abstractNum w:abstractNumId="12" w15:restartNumberingAfterBreak="0">
+  <w:abstractNum w:abstractNumId="13" w15:restartNumberingAfterBreak="0">
     <w:nsid w:val="6D495A2D"/>
     <w:multiLevelType w:val="multilevel"/>
     <w:tmpl w:val="7F8EDDDC"/>
@@ -4379,7 +4670,7 @@
       <w:lvlJc w:val="left"/>
     </w:lvl>
   </w:abstractNum>
-  <w:abstractNum w:abstractNumId="13" w15:restartNumberingAfterBreak="0">
+  <w:abstractNum w:abstractNumId="14" w15:restartNumberingAfterBreak="0">
     <w:nsid w:val="773C1C04"/>
     <w:multiLevelType w:val="hybridMultilevel"/>
     <w:tmpl w:val="48ECD746"/>
@@ -4469,7 +4760,7 @@
       </w:pPr>
     </w:lvl>
   </w:abstractNum>
-  <w:abstractNum w:abstractNumId="14" w15:restartNumberingAfterBreak="0">
+  <w:abstractNum w:abstractNumId="15" w15:restartNumberingAfterBreak="0">
     <w:nsid w:val="7D6E4529"/>
     <w:multiLevelType w:val="hybridMultilevel"/>
     <w:tmpl w:val="A1C80F7C"/>
@@ -4562,46 +4853,49 @@
     <w:abstractNumId w:val="0"/>
   </w:num>
   <w:num w:numId="2">
-    <w:abstractNumId w:val="12"/>
+    <w:abstractNumId w:val="13"/>
   </w:num>
   <w:num w:numId="3">
     <w:abstractNumId w:val="3"/>
   </w:num>
   <w:num w:numId="4">
-    <w:abstractNumId w:val="8"/>
+    <w:abstractNumId w:val="9"/>
   </w:num>
   <w:num w:numId="5">
     <w:abstractNumId w:val="2"/>
   </w:num>
   <w:num w:numId="6">
-    <w:abstractNumId w:val="10"/>
+    <w:abstractNumId w:val="11"/>
   </w:num>
   <w:num w:numId="7">
-    <w:abstractNumId w:val="11"/>
+    <w:abstractNumId w:val="12"/>
   </w:num>
   <w:num w:numId="8">
-    <w:abstractNumId w:val="4"/>
+    <w:abstractNumId w:val="5"/>
   </w:num>
   <w:num w:numId="9">
-    <w:abstractNumId w:val="5"/>
+    <w:abstractNumId w:val="6"/>
   </w:num>
   <w:num w:numId="10">
     <w:abstractNumId w:val="1"/>
   </w:num>
   <w:num w:numId="11">
-    <w:abstractNumId w:val="13"/>
+    <w:abstractNumId w:val="14"/>
   </w:num>
   <w:num w:numId="12">
-    <w:abstractNumId w:val="6"/>
+    <w:abstractNumId w:val="7"/>
   </w:num>
   <w:num w:numId="13">
-    <w:abstractNumId w:val="7"/>
+    <w:abstractNumId w:val="8"/>
   </w:num>
   <w:num w:numId="14">
-    <w:abstractNumId w:val="9"/>
+    <w:abstractNumId w:val="10"/>
   </w:num>
   <w:num w:numId="15">
-    <w:abstractNumId w:val="14"/>
+    <w:abstractNumId w:val="15"/>
+  </w:num>
+  <w:num w:numId="16">
+    <w:abstractNumId w:val="4"/>
   </w:num>
 </w:numbering>
 </file>
@@ -5310,559 +5604,6 @@
 </w:styles>
 </file>
 
-<file path=word/glossary/document.xml><?xml version="1.0" encoding="utf-8"?>
-<w:glossaryDocument xmlns:wpc="http://schemas.microsoft.com/office/word/2010/wordprocessingCanvas" xmlns:cx="http://schemas.microsoft.com/office/drawing/2014/chartex" xmlns:cx1="http://schemas.microsoft.com/office/drawing/2015/9/8/chartex" xmlns:mc="http://schemas.openxmlformats.org/markup-compatibility/2006" xmlns:o="urn:schemas-microsoft-com:office:office" xmlns:r="http://schemas.openxmlformats.org/officeDocument/2006/relationships" xmlns:m="http://schemas.openxmlformats.org/officeDocument/2006/math" xmlns:v="urn:schemas-microsoft-com:vml" xmlns:wp14="http://schemas.microsoft.com/office/word/2010/wordprocessingDrawing" xmlns:wp="http://schemas.openxmlformats.org/drawingml/2006/wordprocessingDrawing" xmlns:w10="urn:schemas-microsoft-com:office:word" xmlns:w="http://schemas.openxmlformats.org/wordprocessingml/2006/main" xmlns:w14="http://schemas.microsoft.com/office/word/2010/wordml" xmlns:w15="http://schemas.microsoft.com/office/word/2012/wordml" xmlns:w16se="http://schemas.microsoft.com/office/word/2015/wordml/symex" xmlns:wpg="http://schemas.microsoft.com/office/word/2010/wordprocessingGroup" xmlns:wpi="http://schemas.microsoft.com/office/word/2010/wordprocessingInk" xmlns:wne="http://schemas.microsoft.com/office/word/2006/wordml" xmlns:wps="http://schemas.microsoft.com/office/word/2010/wordprocessingShape" mc:Ignorable="w14 w15 w16se wp14"/>
-</file>
-
-<file path=word/glossary/fontTable.xml><?xml version="1.0" encoding="utf-8"?>
-<w:fonts xmlns:mc="http://schemas.openxmlformats.org/markup-compatibility/2006" xmlns:r="http://schemas.openxmlformats.org/officeDocument/2006/relationships" xmlns:w="http://schemas.openxmlformats.org/wordprocessingml/2006/main" xmlns:w14="http://schemas.microsoft.com/office/word/2010/wordml" xmlns:w15="http://schemas.microsoft.com/office/word/2012/wordml" xmlns:w16se="http://schemas.microsoft.com/office/word/2015/wordml/symex" mc:Ignorable="w14 w15 w16se">
-  <w:font w:name="Times New Roman">
-    <w:panose1 w:val="02020603050405020304"/>
-    <w:charset w:val="00"/>
-    <w:family w:val="roman"/>
-    <w:pitch w:val="variable"/>
-    <w:sig w:usb0="E0002AFF" w:usb1="C0007843" w:usb2="00000009" w:usb3="00000000" w:csb0="000001FF" w:csb1="00000000"/>
-  </w:font>
-  <w:font w:name="Calibri">
-    <w:panose1 w:val="020F0502020204030204"/>
-    <w:charset w:val="00"/>
-    <w:family w:val="swiss"/>
-    <w:pitch w:val="variable"/>
-    <w:sig w:usb0="E0002AFF" w:usb1="4000ACFF" w:usb2="00000001" w:usb3="00000000" w:csb0="000001FF" w:csb1="00000000"/>
-  </w:font>
-  <w:font w:name="Courier New">
-    <w:panose1 w:val="02070309020205020404"/>
-    <w:charset w:val="00"/>
-    <w:family w:val="modern"/>
-    <w:pitch w:val="fixed"/>
-    <w:sig w:usb0="E0002EFF" w:usb1="C0007843" w:usb2="00000009" w:usb3="00000000" w:csb0="000001FF" w:csb1="00000000"/>
-  </w:font>
-  <w:font w:name="Wingdings">
-    <w:panose1 w:val="05000000000000000000"/>
-    <w:charset w:val="02"/>
-    <w:family w:val="auto"/>
-    <w:pitch w:val="variable"/>
-    <w:sig w:usb0="00000000" w:usb1="10000000" w:usb2="00000000" w:usb3="00000000" w:csb0="80000000" w:csb1="00000000"/>
-  </w:font>
-  <w:font w:name="Symbol">
-    <w:panose1 w:val="05050102010706020507"/>
-    <w:charset w:val="02"/>
-    <w:family w:val="roman"/>
-    <w:pitch w:val="variable"/>
-    <w:sig w:usb0="00000000" w:usb1="10000000" w:usb2="00000000" w:usb3="00000000" w:csb0="80000000" w:csb1="00000000"/>
-  </w:font>
-  <w:font w:name="Calibri Light">
-    <w:panose1 w:val="020F0302020204030204"/>
-    <w:charset w:val="00"/>
-    <w:family w:val="swiss"/>
-    <w:pitch w:val="variable"/>
-    <w:sig w:usb0="A0002AEF" w:usb1="4000207B" w:usb2="00000000" w:usb3="00000000" w:csb0="000001FF" w:csb1="00000000"/>
-  </w:font>
-  <w:font w:name="Segoe UI">
-    <w:panose1 w:val="020B0502040204020203"/>
-    <w:charset w:val="00"/>
-    <w:family w:val="swiss"/>
-    <w:pitch w:val="variable"/>
-    <w:sig w:usb0="E4002EFF" w:usb1="C000E47F" w:usb2="00000009" w:usb3="00000000" w:csb0="000001FF" w:csb1="00000000"/>
-  </w:font>
-</w:fonts>
-</file>
-
-<file path=word/glossary/settings.xml><?xml version="1.0" encoding="utf-8"?>
-<w:settings xmlns:mc="http://schemas.openxmlformats.org/markup-compatibility/2006" xmlns:o="urn:schemas-microsoft-com:office:office" xmlns:r="http://schemas.openxmlformats.org/officeDocument/2006/relationships" xmlns:m="http://schemas.openxmlformats.org/officeDocument/2006/math" xmlns:v="urn:schemas-microsoft-com:vml" xmlns:w10="urn:schemas-microsoft-com:office:word" xmlns:w="http://schemas.openxmlformats.org/wordprocessingml/2006/main" xmlns:w14="http://schemas.microsoft.com/office/word/2010/wordml" xmlns:w15="http://schemas.microsoft.com/office/word/2012/wordml" xmlns:w16se="http://schemas.microsoft.com/office/word/2015/wordml/symex" xmlns:sl="http://schemas.openxmlformats.org/schemaLibrary/2006/main" mc:Ignorable="w14 w15 w16se">
-  <w:view w:val="normal"/>
-  <w:defaultTabStop w:val="708"/>
-  <w:hyphenationZone w:val="425"/>
-  <w:characterSpacingControl w:val="doNotCompress"/>
-  <w:compat>
-    <w:useFELayout/>
-    <w:compatSetting w:name="compatibilityMode" w:uri="http://schemas.microsoft.com/office/word" w:val="15"/>
-    <w:compatSetting w:name="overrideTableStyleFontSizeAndJustification" w:uri="http://schemas.microsoft.com/office/word" w:val="1"/>
-    <w:compatSetting w:name="enableOpenTypeFeatures" w:uri="http://schemas.microsoft.com/office/word" w:val="1"/>
-    <w:compatSetting w:name="doNotFlipMirrorIndents" w:uri="http://schemas.microsoft.com/office/word" w:val="1"/>
-    <w:compatSetting w:name="differentiateMultirowTableHeaders" w:uri="http://schemas.microsoft.com/office/word" w:val="1"/>
-  </w:compat>
-  <w:rsids>
-    <w:rsidRoot w:val="002510B2"/>
-    <w:rsid w:val="002510B2"/>
-    <w:rsid w:val="00FA69DB"/>
-  </w:rsids>
-  <m:mathPr>
-    <m:mathFont m:val="Cambria Math"/>
-    <m:brkBin m:val="before"/>
-    <m:brkBinSub m:val="--"/>
-    <m:smallFrac m:val="0"/>
-    <m:dispDef/>
-    <m:lMargin m:val="0"/>
-    <m:rMargin m:val="0"/>
-    <m:defJc m:val="centerGroup"/>
-    <m:wrapIndent m:val="1440"/>
-    <m:intLim m:val="subSup"/>
-    <m:naryLim m:val="undOvr"/>
-  </m:mathPr>
-  <w:themeFontLang w:val="fr-FR"/>
-  <w:clrSchemeMapping w:bg1="light1" w:t1="dark1" w:bg2="light2" w:t2="dark2" w:accent1="accent1" w:accent2="accent2" w:accent3="accent3" w:accent4="accent4" w:accent5="accent5" w:accent6="accent6" w:hyperlink="hyperlink" w:followedHyperlink="followedHyperlink"/>
-  <w:decimalSymbol w:val=","/>
-  <w:listSeparator w:val=";"/>
-  <w15:chartTrackingRefBased/>
-</w:settings>
-</file>
-
-<file path=word/glossary/styles.xml><?xml version="1.0" encoding="utf-8"?>
-<w:styles xmlns:mc="http://schemas.openxmlformats.org/markup-compatibility/2006" xmlns:r="http://schemas.openxmlformats.org/officeDocument/2006/relationships" xmlns:w="http://schemas.openxmlformats.org/wordprocessingml/2006/main" xmlns:w14="http://schemas.microsoft.com/office/word/2010/wordml" xmlns:w15="http://schemas.microsoft.com/office/word/2012/wordml" xmlns:w16se="http://schemas.microsoft.com/office/word/2015/wordml/symex" mc:Ignorable="w14 w15 w16se">
-  <w:docDefaults>
-    <w:rPrDefault>
-      <w:rPr>
-        <w:rFonts w:asciiTheme="minorHAnsi" w:eastAsiaTheme="minorEastAsia" w:hAnsiTheme="minorHAnsi" w:cstheme="minorBidi"/>
-        <w:sz w:val="22"/>
-        <w:szCs w:val="22"/>
-        <w:lang w:val="fr-FR" w:eastAsia="fr-FR" w:bidi="ar-SA"/>
-      </w:rPr>
-    </w:rPrDefault>
-    <w:pPrDefault>
-      <w:pPr>
-        <w:spacing w:after="160" w:line="259" w:lineRule="auto"/>
-      </w:pPr>
-    </w:pPrDefault>
-  </w:docDefaults>
-  <w:latentStyles w:defLockedState="0" w:defUIPriority="99" w:defSemiHidden="0" w:defUnhideWhenUsed="0" w:defQFormat="0" w:count="371">
-    <w:lsdException w:name="Normal" w:uiPriority="0" w:qFormat="1"/>
-    <w:lsdException w:name="heading 1" w:uiPriority="9" w:qFormat="1"/>
-    <w:lsdException w:name="heading 2" w:semiHidden="1" w:uiPriority="9" w:unhideWhenUsed="1" w:qFormat="1"/>
-    <w:lsdException w:name="heading 3" w:semiHidden="1" w:uiPriority="9" w:unhideWhenUsed="1" w:qFormat="1"/>
-    <w:lsdException w:name="heading 4" w:semiHidden="1" w:uiPriority="9" w:unhideWhenUsed="1" w:qFormat="1"/>
-    <w:lsdException w:name="heading 5" w:semiHidden="1" w:uiPriority="9" w:unhideWhenUsed="1" w:qFormat="1"/>
-    <w:lsdException w:name="heading 6" w:semiHidden="1" w:uiPriority="9" w:unhideWhenUsed="1" w:qFormat="1"/>
-    <w:lsdException w:name="heading 7" w:semiHidden="1" w:uiPriority="9" w:unhideWhenUsed="1" w:qFormat="1"/>
-    <w:lsdException w:name="heading 8" w:semiHidden="1" w:uiPriority="9" w:unhideWhenUsed="1" w:qFormat="1"/>
-    <w:lsdException w:name="heading 9" w:semiHidden="1" w:uiPriority="9" w:unhideWhenUsed="1" w:qFormat="1"/>
-    <w:lsdException w:name="index 1" w:semiHidden="1" w:unhideWhenUsed="1"/>
-    <w:lsdException w:name="index 2" w:semiHidden="1" w:unhideWhenUsed="1"/>
-    <w:lsdException w:name="index 3" w:semiHidden="1" w:unhideWhenUsed="1"/>
-    <w:lsdException w:name="index 4" w:semiHidden="1" w:unhideWhenUsed="1"/>
-    <w:lsdException w:name="index 5" w:semiHidden="1" w:unhideWhenUsed="1"/>
-    <w:lsdException w:name="index 6" w:semiHidden="1" w:unhideWhenUsed="1"/>
-    <w:lsdException w:name="index 7" w:semiHidden="1" w:unhideWhenUsed="1"/>
-    <w:lsdException w:name="index 8" w:semiHidden="1" w:unhideWhenUsed="1"/>
-    <w:lsdException w:name="index 9" w:semiHidden="1" w:unhideWhenUsed="1"/>
-    <w:lsdException w:name="toc 1" w:semiHidden="1" w:uiPriority="39" w:unhideWhenUsed="1"/>
-    <w:lsdException w:name="toc 2" w:semiHidden="1" w:uiPriority="39" w:unhideWhenUsed="1"/>
-    <w:lsdException w:name="toc 3" w:semiHidden="1" w:uiPriority="39" w:unhideWhenUsed="1"/>
-    <w:lsdException w:name="toc 4" w:semiHidden="1" w:uiPriority="39" w:unhideWhenUsed="1"/>
-    <w:lsdException w:name="toc 5" w:semiHidden="1" w:uiPriority="39" w:unhideWhenUsed="1"/>
-    <w:lsdException w:name="toc 6" w:semiHidden="1" w:uiPriority="39" w:unhideWhenUsed="1"/>
-    <w:lsdException w:name="toc 7" w:semiHidden="1" w:uiPriority="39" w:unhideWhenUsed="1"/>
-    <w:lsdException w:name="toc 8" w:semiHidden="1" w:uiPriority="39" w:unhideWhenUsed="1"/>
-    <w:lsdException w:name="toc 9" w:semiHidden="1" w:uiPriority="39" w:unhideWhenUsed="1"/>
-    <w:lsdException w:name="Normal Indent" w:semiHidden="1" w:unhideWhenUsed="1"/>
-    <w:lsdException w:name="footnote text" w:semiHidden="1" w:unhideWhenUsed="1"/>
-    <w:lsdException w:name="annotation text" w:semiHidden="1" w:unhideWhenUsed="1"/>
-    <w:lsdException w:name="header" w:semiHidden="1" w:unhideWhenUsed="1"/>
-    <w:lsdException w:name="footer" w:semiHidden="1" w:unhideWhenUsed="1"/>
-    <w:lsdException w:name="index heading" w:semiHidden="1" w:unhideWhenUsed="1"/>
-    <w:lsdException w:name="caption" w:semiHidden="1" w:uiPriority="35" w:unhideWhenUsed="1" w:qFormat="1"/>
-    <w:lsdException w:name="table of figures" w:semiHidden="1" w:unhideWhenUsed="1"/>
-    <w:lsdException w:name="envelope address" w:semiHidden="1" w:unhideWhenUsed="1"/>
-    <w:lsdException w:name="envelope return" w:semiHidden="1" w:unhideWhenUsed="1"/>
-    <w:lsdException w:name="footnote reference" w:semiHidden="1" w:unhideWhenUsed="1"/>
-    <w:lsdException w:name="annotation reference" w:semiHidden="1" w:unhideWhenUsed="1"/>
-    <w:lsdException w:name="line number" w:semiHidden="1" w:unhideWhenUsed="1"/>
-    <w:lsdException w:name="page number" w:semiHidden="1" w:unhideWhenUsed="1"/>
-    <w:lsdException w:name="endnote reference" w:semiHidden="1" w:unhideWhenUsed="1"/>
-    <w:lsdException w:name="endnote text" w:semiHidden="1" w:unhideWhenUsed="1"/>
-    <w:lsdException w:name="table of authorities" w:semiHidden="1" w:unhideWhenUsed="1"/>
-    <w:lsdException w:name="macro" w:semiHidden="1" w:unhideWhenUsed="1"/>
-    <w:lsdException w:name="toa heading" w:semiHidden="1" w:unhideWhenUsed="1"/>
-    <w:lsdException w:name="List" w:semiHidden="1" w:unhideWhenUsed="1"/>
-    <w:lsdException w:name="List Bullet" w:semiHidden="1" w:unhideWhenUsed="1"/>
-    <w:lsdException w:name="List Number" w:semiHidden="1" w:unhideWhenUsed="1"/>
-    <w:lsdException w:name="List 2" w:semiHidden="1" w:unhideWhenUsed="1"/>
-    <w:lsdException w:name="List 3" w:semiHidden="1" w:unhideWhenUsed="1"/>
-    <w:lsdException w:name="List 4" w:semiHidden="1" w:unhideWhenUsed="1"/>
-    <w:lsdException w:name="List 5" w:semiHidden="1" w:unhideWhenUsed="1"/>
-    <w:lsdException w:name="List Bullet 2" w:semiHidden="1" w:unhideWhenUsed="1"/>
-    <w:lsdException w:name="List Bullet 3" w:semiHidden="1" w:unhideWhenUsed="1"/>
-    <w:lsdException w:name="List Bullet 4" w:semiHidden="1" w:unhideWhenUsed="1"/>
-    <w:lsdException w:name="List Bullet 5" w:semiHidden="1" w:unhideWhenUsed="1"/>
-    <w:lsdException w:name="List Number 2" w:semiHidden="1" w:unhideWhenUsed="1"/>
-    <w:lsdException w:name="List Number 3" w:semiHidden="1" w:unhideWhenUsed="1"/>
-    <w:lsdException w:name="List Number 4" w:semiHidden="1" w:unhideWhenUsed="1"/>
-    <w:lsdException w:name="List Number 5" w:semiHidden="1" w:unhideWhenUsed="1"/>
-    <w:lsdException w:name="Title" w:uiPriority="10" w:qFormat="1"/>
-    <w:lsdException w:name="Closing" w:semiHidden="1" w:unhideWhenUsed="1"/>
-    <w:lsdException w:name="Signature" w:semiHidden="1" w:unhideWhenUsed="1"/>
-    <w:lsdException w:name="Default Paragraph Font" w:semiHidden="1" w:uiPriority="1" w:unhideWhenUsed="1"/>
-    <w:lsdException w:name="Body Text" w:semiHidden="1" w:unhideWhenUsed="1"/>
-    <w:lsdException w:name="Body Text Indent" w:semiHidden="1" w:unhideWhenUsed="1"/>
-    <w:lsdException w:name="List Continue" w:semiHidden="1" w:unhideWhenUsed="1"/>
-    <w:lsdException w:name="List Continue 2" w:semiHidden="1" w:unhideWhenUsed="1"/>
-    <w:lsdException w:name="List Continue 3" w:semiHidden="1" w:unhideWhenUsed="1"/>
-    <w:lsdException w:name="List Continue 4" w:semiHidden="1" w:unhideWhenUsed="1"/>
-    <w:lsdException w:name="List Continue 5" w:semiHidden="1" w:unhideWhenUsed="1"/>
-    <w:lsdException w:name="Message Header" w:semiHidden="1" w:unhideWhenUsed="1"/>
-    <w:lsdException w:name="Subtitle" w:uiPriority="11" w:qFormat="1"/>
-    <w:lsdException w:name="Salutation" w:semiHidden="1" w:unhideWhenUsed="1"/>
-    <w:lsdException w:name="Date" w:semiHidden="1" w:unhideWhenUsed="1"/>
-    <w:lsdException w:name="Body Text First Indent" w:semiHidden="1" w:unhideWhenUsed="1"/>
-    <w:lsdException w:name="Body Text First Indent 2" w:semiHidden="1" w:unhideWhenUsed="1"/>
-    <w:lsdException w:name="Note Heading" w:semiHidden="1" w:unhideWhenUsed="1"/>
-    <w:lsdException w:name="Body Text 2" w:semiHidden="1" w:unhideWhenUsed="1"/>
-    <w:lsdException w:name="Body Text 3" w:semiHidden="1" w:unhideWhenUsed="1"/>
-    <w:lsdException w:name="Body Text Indent 2" w:semiHidden="1" w:unhideWhenUsed="1"/>
-    <w:lsdException w:name="Body Text Indent 3" w:semiHidden="1" w:unhideWhenUsed="1"/>
-    <w:lsdException w:name="Block Text" w:semiHidden="1" w:unhideWhenUsed="1"/>
-    <w:lsdException w:name="Hyperlink" w:semiHidden="1" w:unhideWhenUsed="1"/>
-    <w:lsdException w:name="FollowedHyperlink" w:semiHidden="1" w:unhideWhenUsed="1"/>
-    <w:lsdException w:name="Strong" w:uiPriority="22" w:qFormat="1"/>
-    <w:lsdException w:name="Emphasis" w:uiPriority="20" w:qFormat="1"/>
-    <w:lsdException w:name="Document Map" w:semiHidden="1" w:unhideWhenUsed="1"/>
-    <w:lsdException w:name="Plain Text" w:semiHidden="1" w:unhideWhenUsed="1"/>
-    <w:lsdException w:name="E-mail Signature" w:semiHidden="1" w:unhideWhenUsed="1"/>
-    <w:lsdException w:name="HTML Top of Form" w:semiHidden="1" w:unhideWhenUsed="1"/>
-    <w:lsdException w:name="HTML Bottom of Form" w:semiHidden="1" w:unhideWhenUsed="1"/>
-    <w:lsdException w:name="Normal (Web)" w:semiHidden="1" w:unhideWhenUsed="1"/>
-    <w:lsdException w:name="HTML Acronym" w:semiHidden="1" w:unhideWhenUsed="1"/>
-    <w:lsdException w:name="HTML Address" w:semiHidden="1" w:unhideWhenUsed="1"/>
-    <w:lsdException w:name="HTML Cite" w:semiHidden="1" w:unhideWhenUsed="1"/>
-    <w:lsdException w:name="HTML Code" w:semiHidden="1" w:unhideWhenUsed="1"/>
-    <w:lsdException w:name="HTML Definition" w:semiHidden="1" w:unhideWhenUsed="1"/>
-    <w:lsdException w:name="HTML Keyboard" w:semiHidden="1" w:unhideWhenUsed="1"/>
-    <w:lsdException w:name="HTML Preformatted" w:semiHidden="1" w:unhideWhenUsed="1"/>
-    <w:lsdException w:name="HTML Sample" w:semiHidden="1" w:unhideWhenUsed="1"/>
-    <w:lsdException w:name="HTML Typewriter" w:semiHidden="1" w:unhideWhenUsed="1"/>
-    <w:lsdException w:name="HTML Variable" w:semiHidden="1" w:unhideWhenUsed="1"/>
-    <w:lsdException w:name="Normal Table" w:semiHidden="1" w:unhideWhenUsed="1"/>
-    <w:lsdException w:name="annotation subject" w:semiHidden="1" w:unhideWhenUsed="1"/>
-    <w:lsdException w:name="No List" w:semiHidden="1" w:unhideWhenUsed="1"/>
-    <w:lsdException w:name="Outline List 1" w:semiHidden="1" w:unhideWhenUsed="1"/>
-    <w:lsdException w:name="Outline List 2" w:semiHidden="1" w:unhideWhenUsed="1"/>
-    <w:lsdException w:name="Outline List 3" w:semiHidden="1" w:unhideWhenUsed="1"/>
-    <w:lsdException w:name="Table Simple 1" w:semiHidden="1" w:unhideWhenUsed="1"/>
-    <w:lsdException w:name="Table Simple 2" w:semiHidden="1" w:unhideWhenUsed="1"/>
-    <w:lsdException w:name="Table Simple 3" w:semiHidden="1" w:unhideWhenUsed="1"/>
-    <w:lsdException w:name="Table Classic 1" w:semiHidden="1" w:unhideWhenUsed="1"/>
-    <w:lsdException w:name="Table Classic 2" w:semiHidden="1" w:unhideWhenUsed="1"/>
-    <w:lsdException w:name="Table Classic 3" w:semiHidden="1" w:unhideWhenUsed="1"/>
-    <w:lsdException w:name="Table Classic 4" w:semiHidden="1" w:unhideWhenUsed="1"/>
-    <w:lsdException w:name="Table Colorful 1" w:semiHidden="1" w:unhideWhenUsed="1"/>
-    <w:lsdException w:name="Table Colorful 2" w:semiHidden="1" w:unhideWhenUsed="1"/>
-    <w:lsdException w:name="Table Colorful 3" w:semiHidden="1" w:unhideWhenUsed="1"/>
-    <w:lsdException w:name="Table Columns 1" w:semiHidden="1" w:unhideWhenUsed="1"/>
-    <w:lsdException w:name="Table Columns 2" w:semiHidden="1" w:unhideWhenUsed="1"/>
-    <w:lsdException w:name="Table Columns 3" w:semiHidden="1" w:unhideWhenUsed="1"/>
-    <w:lsdException w:name="Table Columns 4" w:semiHidden="1" w:unhideWhenUsed="1"/>
-    <w:lsdException w:name="Table Columns 5" w:semiHidden="1" w:unhideWhenUsed="1"/>
-    <w:lsdException w:name="Table Grid 1" w:semiHidden="1" w:unhideWhenUsed="1"/>
-    <w:lsdException w:name="Table Grid 2" w:semiHidden="1" w:unhideWhenUsed="1"/>
-    <w:lsdException w:name="Table Grid 3" w:semiHidden="1" w:unhideWhenUsed="1"/>
-    <w:lsdException w:name="Table Grid 4" w:semiHidden="1" w:unhideWhenUsed="1"/>
-    <w:lsdException w:name="Table Grid 5" w:semiHidden="1" w:unhideWhenUsed="1"/>
-    <w:lsdException w:name="Table Grid 6" w:semiHidden="1" w:unhideWhenUsed="1"/>
-    <w:lsdException w:name="Table Grid 7" w:semiHidden="1" w:unhideWhenUsed="1"/>
-    <w:lsdException w:name="Table Grid 8" w:semiHidden="1" w:unhideWhenUsed="1"/>
-    <w:lsdException w:name="Table List 1" w:semiHidden="1" w:unhideWhenUsed="1"/>
-    <w:lsdException w:name="Table List 2" w:semiHidden="1" w:unhideWhenUsed="1"/>
-    <w:lsdException w:name="Table List 3" w:semiHidden="1" w:unhideWhenUsed="1"/>
-    <w:lsdException w:name="Table List 4" w:semiHidden="1" w:unhideWhenUsed="1"/>
-    <w:lsdException w:name="Table List 5" w:semiHidden="1" w:unhideWhenUsed="1"/>
-    <w:lsdException w:name="Table List 6" w:semiHidden="1" w:unhideWhenUsed="1"/>
-    <w:lsdException w:name="Table List 7" w:semiHidden="1" w:unhideWhenUsed="1"/>
-    <w:lsdException w:name="Table List 8" w:semiHidden="1" w:unhideWhenUsed="1"/>
-    <w:lsdException w:name="Table 3D effects 1" w:semiHidden="1" w:unhideWhenUsed="1"/>
-    <w:lsdException w:name="Table 3D effects 2" w:semiHidden="1" w:unhideWhenUsed="1"/>
-    <w:lsdException w:name="Table 3D effects 3" w:semiHidden="1" w:unhideWhenUsed="1"/>
-    <w:lsdException w:name="Table Contemporary" w:semiHidden="1" w:unhideWhenUsed="1"/>
-    <w:lsdException w:name="Table Elegant" w:semiHidden="1" w:unhideWhenUsed="1"/>
-    <w:lsdException w:name="Table Professional" w:semiHidden="1" w:unhideWhenUsed="1"/>
-    <w:lsdException w:name="Table Subtle 1" w:semiHidden="1" w:unhideWhenUsed="1"/>
-    <w:lsdException w:name="Table Subtle 2" w:semiHidden="1" w:unhideWhenUsed="1"/>
-    <w:lsdException w:name="Table Web 1" w:semiHidden="1" w:unhideWhenUsed="1"/>
-    <w:lsdException w:name="Table Web 2" w:semiHidden="1" w:unhideWhenUsed="1"/>
-    <w:lsdException w:name="Table Web 3" w:semiHidden="1" w:unhideWhenUsed="1"/>
-    <w:lsdException w:name="Balloon Text" w:semiHidden="1" w:unhideWhenUsed="1"/>
-    <w:lsdException w:name="Table Grid" w:uiPriority="39"/>
-    <w:lsdException w:name="Table Theme" w:semiHidden="1" w:unhideWhenUsed="1"/>
-    <w:lsdException w:name="Placeholder Text" w:semiHidden="1"/>
-    <w:lsdException w:name="No Spacing" w:uiPriority="1" w:qFormat="1"/>
-    <w:lsdException w:name="Light Shading" w:uiPriority="60"/>
-    <w:lsdException w:name="Light List" w:uiPriority="61"/>
-    <w:lsdException w:name="Light Grid" w:uiPriority="62"/>
-    <w:lsdException w:name="Medium Shading 1" w:uiPriority="63"/>
-    <w:lsdException w:name="Medium Shading 2" w:uiPriority="64"/>
-    <w:lsdException w:name="Medium List 1" w:uiPriority="65"/>
-    <w:lsdException w:name="Medium List 2" w:uiPriority="66"/>
-    <w:lsdException w:name="Medium Grid 1" w:uiPriority="67"/>
-    <w:lsdException w:name="Medium Grid 2" w:uiPriority="68"/>
-    <w:lsdException w:name="Medium Grid 3" w:uiPriority="69"/>
-    <w:lsdException w:name="Dark List" w:uiPriority="70"/>
-    <w:lsdException w:name="Colorful Shading" w:uiPriority="71"/>
-    <w:lsdException w:name="Colorful List" w:uiPriority="72"/>
-    <w:lsdException w:name="Colorful Grid" w:uiPriority="73"/>
-    <w:lsdException w:name="Light Shading Accent 1" w:uiPriority="60"/>
-    <w:lsdException w:name="Light List Accent 1" w:uiPriority="61"/>
-    <w:lsdException w:name="Light Grid Accent 1" w:uiPriority="62"/>
-    <w:lsdException w:name="Medium Shading 1 Accent 1" w:uiPriority="63"/>
-    <w:lsdException w:name="Medium Shading 2 Accent 1" w:uiPriority="64"/>
-    <w:lsdException w:name="Medium List 1 Accent 1" w:uiPriority="65"/>
-    <w:lsdException w:name="Revision" w:semiHidden="1"/>
-    <w:lsdException w:name="List Paragraph" w:uiPriority="34" w:qFormat="1"/>
-    <w:lsdException w:name="Quote" w:uiPriority="29" w:qFormat="1"/>
-    <w:lsdException w:name="Intense Quote" w:uiPriority="30" w:qFormat="1"/>
-    <w:lsdException w:name="Medium List 2 Accent 1" w:uiPriority="66"/>
-    <w:lsdException w:name="Medium Grid 1 Accent 1" w:uiPriority="67"/>
-    <w:lsdException w:name="Medium Grid 2 Accent 1" w:uiPriority="68"/>
-    <w:lsdException w:name="Medium Grid 3 Accent 1" w:uiPriority="69"/>
-    <w:lsdException w:name="Dark List Accent 1" w:uiPriority="70"/>
-    <w:lsdException w:name="Colorful Shading Accent 1" w:uiPriority="71"/>
-    <w:lsdException w:name="Colorful List Accent 1" w:uiPriority="72"/>
-    <w:lsdException w:name="Colorful Grid Accent 1" w:uiPriority="73"/>
-    <w:lsdException w:name="Light Shading Accent 2" w:uiPriority="60"/>
-    <w:lsdException w:name="Light List Accent 2" w:uiPriority="61"/>
-    <w:lsdException w:name="Light Grid Accent 2" w:uiPriority="62"/>
-    <w:lsdException w:name="Medium Shading 1 Accent 2" w:uiPriority="63"/>
-    <w:lsdException w:name="Medium Shading 2 Accent 2" w:uiPriority="64"/>
-    <w:lsdException w:name="Medium List 1 Accent 2" w:uiPriority="65"/>
-    <w:lsdException w:name="Medium List 2 Accent 2" w:uiPriority="66"/>
-    <w:lsdException w:name="Medium Grid 1 Accent 2" w:uiPriority="67"/>
-    <w:lsdException w:name="Medium Grid 2 Accent 2" w:uiPriority="68"/>
-    <w:lsdException w:name="Medium Grid 3 Accent 2" w:uiPriority="69"/>
-    <w:lsdException w:name="Dark List Accent 2" w:uiPriority="70"/>
-    <w:lsdException w:name="Colorful Shading Accent 2" w:uiPriority="71"/>
-    <w:lsdException w:name="Colorful List Accent 2" w:uiPriority="72"/>
-    <w:lsdException w:name="Colorful Grid Accent 2" w:uiPriority="73"/>
-    <w:lsdException w:name="Light Shading Accent 3" w:uiPriority="60"/>
-    <w:lsdException w:name="Light List Accent 3" w:uiPriority="61"/>
-    <w:lsdException w:name="Light Grid Accent 3" w:uiPriority="62"/>
-    <w:lsdException w:name="Medium Shading 1 Accent 3" w:uiPriority="63"/>
-    <w:lsdException w:name="Medium Shading 2 Accent 3" w:uiPriority="64"/>
-    <w:lsdException w:name="Medium List 1 Accent 3" w:uiPriority="65"/>
-    <w:lsdException w:name="Medium List 2 Accent 3" w:uiPriority="66"/>
-    <w:lsdException w:name="Medium Grid 1 Accent 3" w:uiPriority="67"/>
-    <w:lsdException w:name="Medium Grid 2 Accent 3" w:uiPriority="68"/>
-    <w:lsdException w:name="Medium Grid 3 Accent 3" w:uiPriority="69"/>
-    <w:lsdException w:name="Dark List Accent 3" w:uiPriority="70"/>
-    <w:lsdException w:name="Colorful Shading Accent 3" w:uiPriority="71"/>
-    <w:lsdException w:name="Colorful List Accent 3" w:uiPriority="72"/>
-    <w:lsdException w:name="Colorful Grid Accent 3" w:uiPriority="73"/>
-    <w:lsdException w:name="Light Shading Accent 4" w:uiPriority="60"/>
-    <w:lsdException w:name="Light List Accent 4" w:uiPriority="61"/>
-    <w:lsdException w:name="Light Grid Accent 4" w:uiPriority="62"/>
-    <w:lsdException w:name="Medium Shading 1 Accent 4" w:uiPriority="63"/>
-    <w:lsdException w:name="Medium Shading 2 Accent 4" w:uiPriority="64"/>
-    <w:lsdException w:name="Medium List 1 Accent 4" w:uiPriority="65"/>
-    <w:lsdException w:name="Medium List 2 Accent 4" w:uiPriority="66"/>
-    <w:lsdException w:name="Medium Grid 1 Accent 4" w:uiPriority="67"/>
-    <w:lsdException w:name="Medium Grid 2 Accent 4" w:uiPriority="68"/>
-    <w:lsdException w:name="Medium Grid 3 Accent 4" w:uiPriority="69"/>
-    <w:lsdException w:name="Dark List Accent 4" w:uiPriority="70"/>
-    <w:lsdException w:name="Colorful Shading Accent 4" w:uiPriority="71"/>
-    <w:lsdException w:name="Colorful List Accent 4" w:uiPriority="72"/>
-    <w:lsdException w:name="Colorful Grid Accent 4" w:uiPriority="73"/>
-    <w:lsdException w:name="Light Shading Accent 5" w:uiPriority="60"/>
-    <w:lsdException w:name="Light List Accent 5" w:uiPriority="61"/>
-    <w:lsdException w:name="Light Grid Accent 5" w:uiPriority="62"/>
-    <w:lsdException w:name="Medium Shading 1 Accent 5" w:uiPriority="63"/>
-    <w:lsdException w:name="Medium Shading 2 Accent 5" w:uiPriority="64"/>
-    <w:lsdException w:name="Medium List 1 Accent 5" w:uiPriority="65"/>
-    <w:lsdException w:name="Medium List 2 Accent 5" w:uiPriority="66"/>
-    <w:lsdException w:name="Medium Grid 1 Accent 5" w:uiPriority="67"/>
-    <w:lsdException w:name="Medium Grid 2 Accent 5" w:uiPriority="68"/>
-    <w:lsdException w:name="Medium Grid 3 Accent 5" w:uiPriority="69"/>
-    <w:lsdException w:name="Dark List Accent 5" w:uiPriority="70"/>
-    <w:lsdException w:name="Colorful Shading Accent 5" w:uiPriority="71"/>
-    <w:lsdException w:name="Colorful List Accent 5" w:uiPriority="72"/>
-    <w:lsdException w:name="Colorful Grid Accent 5" w:uiPriority="73"/>
-    <w:lsdException w:name="Light Shading Accent 6" w:uiPriority="60"/>
-    <w:lsdException w:name="Light List Accent 6" w:uiPriority="61"/>
-    <w:lsdException w:name="Light Grid Accent 6" w:uiPriority="62"/>
-    <w:lsdException w:name="Medium Shading 1 Accent 6" w:uiPriority="63"/>
-    <w:lsdException w:name="Medium Shading 2 Accent 6" w:uiPriority="64"/>
-    <w:lsdException w:name="Medium List 1 Accent 6" w:uiPriority="65"/>
-    <w:lsdException w:name="Medium List 2 Accent 6" w:uiPriority="66"/>
-    <w:lsdException w:name="Medium Grid 1 Accent 6" w:uiPriority="67"/>
-    <w:lsdException w:name="Medium Grid 2 Accent 6" w:uiPriority="68"/>
-    <w:lsdException w:name="Medium Grid 3 Accent 6" w:uiPriority="69"/>
-    <w:lsdException w:name="Dark List Accent 6" w:uiPriority="70"/>
-    <w:lsdException w:name="Colorful Shading Accent 6" w:uiPriority="71"/>
-    <w:lsdException w:name="Colorful List Accent 6" w:uiPriority="72"/>
-    <w:lsdException w:name="Colorful Grid Accent 6" w:uiPriority="73"/>
-    <w:lsdException w:name="Subtle Emphasis" w:uiPriority="19" w:qFormat="1"/>
-    <w:lsdException w:name="Intense Emphasis" w:uiPriority="21" w:qFormat="1"/>
-    <w:lsdException w:name="Subtle Reference" w:uiPriority="31" w:qFormat="1"/>
-    <w:lsdException w:name="Intense Reference" w:uiPriority="32" w:qFormat="1"/>
-    <w:lsdException w:name="Book Title" w:uiPriority="33" w:qFormat="1"/>
-    <w:lsdException w:name="Bibliography" w:semiHidden="1" w:uiPriority="37" w:unhideWhenUsed="1"/>
-    <w:lsdException w:name="TOC Heading" w:semiHidden="1" w:uiPriority="39" w:unhideWhenUsed="1" w:qFormat="1"/>
-    <w:lsdException w:name="Plain Table 1" w:uiPriority="41"/>
-    <w:lsdException w:name="Plain Table 2" w:uiPriority="42"/>
-    <w:lsdException w:name="Plain Table 3" w:uiPriority="43"/>
-    <w:lsdException w:name="Plain Table 4" w:uiPriority="44"/>
-    <w:lsdException w:name="Plain Table 5" w:uiPriority="45"/>
-    <w:lsdException w:name="Grid Table Light" w:uiPriority="40"/>
-    <w:lsdException w:name="Grid Table 1 Light" w:uiPriority="46"/>
-    <w:lsdException w:name="Grid Table 2" w:uiPriority="47"/>
-    <w:lsdException w:name="Grid Table 3" w:uiPriority="48"/>
-    <w:lsdException w:name="Grid Table 4" w:uiPriority="49"/>
-    <w:lsdException w:name="Grid Table 5 Dark" w:uiPriority="50"/>
-    <w:lsdException w:name="Grid Table 6 Colorful" w:uiPriority="51"/>
-    <w:lsdException w:name="Grid Table 7 Colorful" w:uiPriority="52"/>
-    <w:lsdException w:name="Grid Table 1 Light Accent 1" w:uiPriority="46"/>
-    <w:lsdException w:name="Grid Table 2 Accent 1" w:uiPriority="47"/>
-    <w:lsdException w:name="Grid Table 3 Accent 1" w:uiPriority="48"/>
-    <w:lsdException w:name="Grid Table 4 Accent 1" w:uiPriority="49"/>
-    <w:lsdException w:name="Grid Table 5 Dark Accent 1" w:uiPriority="50"/>
-    <w:lsdException w:name="Grid Table 6 Colorful Accent 1" w:uiPriority="51"/>
-    <w:lsdException w:name="Grid Table 7 Colorful Accent 1" w:uiPriority="52"/>
-    <w:lsdException w:name="Grid Table 1 Light Accent 2" w:uiPriority="46"/>
-    <w:lsdException w:name="Grid Table 2 Accent 2" w:uiPriority="47"/>
-    <w:lsdException w:name="Grid Table 3 Accent 2" w:uiPriority="48"/>
-    <w:lsdException w:name="Grid Table 4 Accent 2" w:uiPriority="49"/>
-    <w:lsdException w:name="Grid Table 5 Dark Accent 2" w:uiPriority="50"/>
-    <w:lsdException w:name="Grid Table 6 Colorful Accent 2" w:uiPriority="51"/>
-    <w:lsdException w:name="Grid Table 7 Colorful Accent 2" w:uiPriority="52"/>
-    <w:lsdException w:name="Grid Table 1 Light Accent 3" w:uiPriority="46"/>
-    <w:lsdException w:name="Grid Table 2 Accent 3" w:uiPriority="47"/>
-    <w:lsdException w:name="Grid Table 3 Accent 3" w:uiPriority="48"/>
-    <w:lsdException w:name="Grid Table 4 Accent 3" w:uiPriority="49"/>
-    <w:lsdException w:name="Grid Table 5 Dark Accent 3" w:uiPriority="50"/>
-    <w:lsdException w:name="Grid Table 6 Colorful Accent 3" w:uiPriority="51"/>
-    <w:lsdException w:name="Grid Table 7 Colorful Accent 3" w:uiPriority="52"/>
-    <w:lsdException w:name="Grid Table 1 Light Accent 4" w:uiPriority="46"/>
-    <w:lsdException w:name="Grid Table 2 Accent 4" w:uiPriority="47"/>
-    <w:lsdException w:name="Grid Table 3 Accent 4" w:uiPriority="48"/>
-    <w:lsdException w:name="Grid Table 4 Accent 4" w:uiPriority="49"/>
-    <w:lsdException w:name="Grid Table 5 Dark Accent 4" w:uiPriority="50"/>
-    <w:lsdException w:name="Grid Table 6 Colorful Accent 4" w:uiPriority="51"/>
-    <w:lsdException w:name="Grid Table 7 Colorful Accent 4" w:uiPriority="52"/>
-    <w:lsdException w:name="Grid Table 1 Light Accent 5" w:uiPriority="46"/>
-    <w:lsdException w:name="Grid Table 2 Accent 5" w:uiPriority="47"/>
-    <w:lsdException w:name="Grid Table 3 Accent 5" w:uiPriority="48"/>
-    <w:lsdException w:name="Grid Table 4 Accent 5" w:uiPriority="49"/>
-    <w:lsdException w:name="Grid Table 5 Dark Accent 5" w:uiPriority="50"/>
-    <w:lsdException w:name="Grid Table 6 Colorful Accent 5" w:uiPriority="51"/>
-    <w:lsdException w:name="Grid Table 7 Colorful Accent 5" w:uiPriority="52"/>
-    <w:lsdException w:name="Grid Table 1 Light Accent 6" w:uiPriority="46"/>
-    <w:lsdException w:name="Grid Table 2 Accent 6" w:uiPriority="47"/>
-    <w:lsdException w:name="Grid Table 3 Accent 6" w:uiPriority="48"/>
-    <w:lsdException w:name="Grid Table 4 Accent 6" w:uiPriority="49"/>
-    <w:lsdException w:name="Grid Table 5 Dark Accent 6" w:uiPriority="50"/>
-    <w:lsdException w:name="Grid Table 6 Colorful Accent 6" w:uiPriority="51"/>
-    <w:lsdException w:name="Grid Table 7 Colorful Accent 6" w:uiPriority="52"/>
-    <w:lsdException w:name="List Table 1 Light" w:uiPriority="46"/>
-    <w:lsdException w:name="List Table 2" w:uiPriority="47"/>
-    <w:lsdException w:name="List Table 3" w:uiPriority="48"/>
-    <w:lsdException w:name="List Table 4" w:uiPriority="49"/>
-    <w:lsdException w:name="List Table 5 Dark" w:uiPriority="50"/>
-    <w:lsdException w:name="List Table 6 Colorful" w:uiPriority="51"/>
-    <w:lsdException w:name="List Table 7 Colorful" w:uiPriority="52"/>
-    <w:lsdException w:name="List Table 1 Light Accent 1" w:uiPriority="46"/>
-    <w:lsdException w:name="List Table 2 Accent 1" w:uiPriority="47"/>
-    <w:lsdException w:name="List Table 3 Accent 1" w:uiPriority="48"/>
-    <w:lsdException w:name="List Table 4 Accent 1" w:uiPriority="49"/>
-    <w:lsdException w:name="List Table 5 Dark Accent 1" w:uiPriority="50"/>
-    <w:lsdException w:name="List Table 6 Colorful Accent 1" w:uiPriority="51"/>
-    <w:lsdException w:name="List Table 7 Colorful Accent 1" w:uiPriority="52"/>
-    <w:lsdException w:name="List Table 1 Light Accent 2" w:uiPriority="46"/>
-    <w:lsdException w:name="List Table 2 Accent 2" w:uiPriority="47"/>
-    <w:lsdException w:name="List Table 3 Accent 2" w:uiPriority="48"/>
-    <w:lsdException w:name="List Table 4 Accent 2" w:uiPriority="49"/>
-    <w:lsdException w:name="List Table 5 Dark Accent 2" w:uiPriority="50"/>
-    <w:lsdException w:name="List Table 6 Colorful Accent 2" w:uiPriority="51"/>
-    <w:lsdException w:name="List Table 7 Colorful Accent 2" w:uiPriority="52"/>
-    <w:lsdException w:name="List Table 1 Light Accent 3" w:uiPriority="46"/>
-    <w:lsdException w:name="List Table 2 Accent 3" w:uiPriority="47"/>
-    <w:lsdException w:name="List Table 3 Accent 3" w:uiPriority="48"/>
-    <w:lsdException w:name="List Table 4 Accent 3" w:uiPriority="49"/>
-    <w:lsdException w:name="List Table 5 Dark Accent 3" w:uiPriority="50"/>
-    <w:lsdException w:name="List Table 6 Colorful Accent 3" w:uiPriority="51"/>
-    <w:lsdException w:name="List Table 7 Colorful Accent 3" w:uiPriority="52"/>
-    <w:lsdException w:name="List Table 1 Light Accent 4" w:uiPriority="46"/>
-    <w:lsdException w:name="List Table 2 Accent 4" w:uiPriority="47"/>
-    <w:lsdException w:name="List Table 3 Accent 4" w:uiPriority="48"/>
-    <w:lsdException w:name="List Table 4 Accent 4" w:uiPriority="49"/>
-    <w:lsdException w:name="List Table 5 Dark Accent 4" w:uiPriority="50"/>
-    <w:lsdException w:name="List Table 6 Colorful Accent 4" w:uiPriority="51"/>
-    <w:lsdException w:name="List Table 7 Colorful Accent 4" w:uiPriority="52"/>
-    <w:lsdException w:name="List Table 1 Light Accent 5" w:uiPriority="46"/>
-    <w:lsdException w:name="List Table 2 Accent 5" w:uiPriority="47"/>
-    <w:lsdException w:name="List Table 3 Accent 5" w:uiPriority="48"/>
-    <w:lsdException w:name="List Table 4 Accent 5" w:uiPriority="49"/>
-    <w:lsdException w:name="List Table 5 Dark Accent 5" w:uiPriority="50"/>
-    <w:lsdException w:name="List Table 6 Colorful Accent 5" w:uiPriority="51"/>
-    <w:lsdException w:name="List Table 7 Colorful Accent 5" w:uiPriority="52"/>
-    <w:lsdException w:name="List Table 1 Light Accent 6" w:uiPriority="46"/>
-    <w:lsdException w:name="List Table 2 Accent 6" w:uiPriority="47"/>
-    <w:lsdException w:name="List Table 3 Accent 6" w:uiPriority="48"/>
-    <w:lsdException w:name="List Table 4 Accent 6" w:uiPriority="49"/>
-    <w:lsdException w:name="List Table 5 Dark Accent 6" w:uiPriority="50"/>
-    <w:lsdException w:name="List Table 6 Colorful Accent 6" w:uiPriority="51"/>
-    <w:lsdException w:name="List Table 7 Colorful Accent 6" w:uiPriority="52"/>
-  </w:latentStyles>
-  <w:style w:type="paragraph" w:default="1" w:styleId="Normal">
-    <w:name w:val="Normal"/>
-    <w:qFormat/>
-  </w:style>
-  <w:style w:type="character" w:default="1" w:styleId="Policepardfaut">
-    <w:name w:val="Default Paragraph Font"/>
-    <w:uiPriority w:val="1"/>
-    <w:semiHidden/>
-    <w:unhideWhenUsed/>
-  </w:style>
-  <w:style w:type="table" w:default="1" w:styleId="TableauNormal">
-    <w:name w:val="Normal Table"/>
-    <w:uiPriority w:val="99"/>
-    <w:semiHidden/>
-    <w:unhideWhenUsed/>
-    <w:tblPr>
-      <w:tblInd w:w="0" w:type="dxa"/>
-      <w:tblCellMar>
-        <w:top w:w="0" w:type="dxa"/>
-        <w:left w:w="108" w:type="dxa"/>
-        <w:bottom w:w="0" w:type="dxa"/>
-        <w:right w:w="108" w:type="dxa"/>
-      </w:tblCellMar>
-    </w:tblPr>
-  </w:style>
-  <w:style w:type="numbering" w:default="1" w:styleId="Aucuneliste">
-    <w:name w:val="No List"/>
-    <w:uiPriority w:val="99"/>
-    <w:semiHidden/>
-    <w:unhideWhenUsed/>
-  </w:style>
-  <w:style w:type="paragraph" w:customStyle="1" w:styleId="2FDE2AD0C9214BEBB4A78278187BDF88">
-    <w:name w:val="2FDE2AD0C9214BEBB4A78278187BDF88"/>
-    <w:rsid w:val="002510B2"/>
-  </w:style>
-  <w:style w:type="paragraph" w:customStyle="1" w:styleId="B044575732EA451CAFF9D4064FB9C35A">
-    <w:name w:val="B044575732EA451CAFF9D4064FB9C35A"/>
-    <w:rsid w:val="002510B2"/>
-  </w:style>
-  <w:style w:type="paragraph" w:customStyle="1" w:styleId="392BD5DDD2644914BED798E919983DDF">
-    <w:name w:val="392BD5DDD2644914BED798E919983DDF"/>
-    <w:rsid w:val="002510B2"/>
-  </w:style>
-  <w:style w:type="paragraph" w:customStyle="1" w:styleId="3E980503E56C4FBBA6B1A42742CBC407">
-    <w:name w:val="3E980503E56C4FBBA6B1A42742CBC407"/>
-    <w:rsid w:val="002510B2"/>
-  </w:style>
-  <w:style w:type="paragraph" w:customStyle="1" w:styleId="13BB2D5FB5AB433F8BE3AC68CC889FC0">
-    <w:name w:val="13BB2D5FB5AB433F8BE3AC68CC889FC0"/>
-    <w:rsid w:val="002510B2"/>
-  </w:style>
-  <w:style w:type="paragraph" w:customStyle="1" w:styleId="9534E8CFFE084DC28F9AC8145E7B65AF">
-    <w:name w:val="9534E8CFFE084DC28F9AC8145E7B65AF"/>
-    <w:rsid w:val="002510B2"/>
-  </w:style>
-</w:styles>
-</file>
-
-<file path=word/glossary/webSettings.xml><?xml version="1.0" encoding="utf-8"?>
-<w:webSettings xmlns:mc="http://schemas.openxmlformats.org/markup-compatibility/2006" xmlns:r="http://schemas.openxmlformats.org/officeDocument/2006/relationships" xmlns:w="http://schemas.openxmlformats.org/wordprocessingml/2006/main" xmlns:w14="http://schemas.microsoft.com/office/word/2010/wordml" xmlns:w15="http://schemas.microsoft.com/office/word/2012/wordml" xmlns:w16se="http://schemas.microsoft.com/office/word/2015/wordml/symex" mc:Ignorable="w14 w15 w16se">
-  <w:optimizeForBrowser/>
-  <w:allowPNG/>
-</w:webSettings>
-</file>
-
 <file path=word/theme/theme1.xml><?xml version="1.0" encoding="utf-8"?>
 <a:theme xmlns:a="http://schemas.openxmlformats.org/drawingml/2006/main" name="Thème Office">
   <a:themeElements>
@@ -6129,7 +5870,7 @@
 </file>
 
 <file path=customXml/itemProps1.xml><?xml version="1.0" encoding="utf-8"?>
-<ds:datastoreItem xmlns:ds="http://schemas.openxmlformats.org/officeDocument/2006/customXml" ds:itemID="{900035B6-4CA4-4F7D-A7D7-9C5713E1BAD5}">
+<ds:datastoreItem xmlns:ds="http://schemas.openxmlformats.org/officeDocument/2006/customXml" ds:itemID="{4E599767-77BE-4EDF-959F-E2EB17DF6430}">
   <ds:schemaRefs>
     <ds:schemaRef ds:uri="http://schemas.openxmlformats.org/officeDocument/2006/bibliography"/>
   </ds:schemaRefs>

</xml_diff>

<commit_message>
Version 1.1 du schéma BDD
</commit_message>
<xml_diff>
--- a/dossier_de_specifications.docx
+++ b/dossier_de_specifications.docx
@@ -127,7 +127,14 @@
                       <w:sz w:val="40"/>
                       <w:szCs w:val="40"/>
                     </w:rPr>
-                    <w:t>01/08</w:t>
+                    <w:t>02</w:t>
+                  </w:r>
+                  <w:r>
+                    <w:rPr>
+                      <w:sz w:val="40"/>
+                      <w:szCs w:val="40"/>
+                    </w:rPr>
+                    <w:t>/08</w:t>
                   </w:r>
                   <w:r>
                     <w:rPr>
@@ -1551,8 +1558,6 @@
         </w:rPr>
         <w:t>.</w:t>
       </w:r>
-      <w:bookmarkStart w:id="0" w:name="_GoBack"/>
-      <w:bookmarkEnd w:id="0"/>
     </w:p>
     <w:p>
       <w:pPr>
@@ -1663,16 +1668,14 @@
       </w:pPr>
       <w:r>
         <w:rPr>
-          <w:rFonts w:ascii="Calibri" w:eastAsia="Calibri" w:hAnsi="Calibri" w:cs="Calibri"/>
-          <w:b/>
           <w:noProof/>
         </w:rPr>
         <w:lastRenderedPageBreak/>
         <w:drawing>
           <wp:inline distT="0" distB="0" distL="0" distR="0">
-            <wp:extent cx="7525265" cy="4419600"/>
+            <wp:extent cx="7524750" cy="4419298"/>
             <wp:effectExtent l="0" t="0" r="0" b="0"/>
-            <wp:docPr id="3" name="Image 3"/>
+            <wp:docPr id="6" name="Image 6"/>
             <wp:cNvGraphicFramePr>
               <a:graphicFrameLocks xmlns:a="http://schemas.openxmlformats.org/drawingml/2006/main" noChangeAspect="1"/>
             </wp:cNvGraphicFramePr>
@@ -1680,7 +1683,7 @@
               <a:graphicData uri="http://schemas.openxmlformats.org/drawingml/2006/picture">
                 <pic:pic xmlns:pic="http://schemas.openxmlformats.org/drawingml/2006/picture">
                   <pic:nvPicPr>
-                    <pic:cNvPr id="3" name="mcd_bde.png"/>
+                    <pic:cNvPr id="6" name="mcd_bde_v1_1.png"/>
                     <pic:cNvPicPr/>
                   </pic:nvPicPr>
                   <pic:blipFill>
@@ -1698,7 +1701,7 @@
                   <pic:spPr>
                     <a:xfrm>
                       <a:off x="0" y="0"/>
-                      <a:ext cx="7544380" cy="4430826"/>
+                      <a:ext cx="7541596" cy="4429192"/>
                     </a:xfrm>
                     <a:prstGeom prst="rect">
                       <a:avLst/>
@@ -1742,9 +1745,9 @@
         </w:rPr>
         <w:drawing>
           <wp:inline distT="0" distB="0" distL="0" distR="0">
-            <wp:extent cx="7524750" cy="3762376"/>
+            <wp:extent cx="7582160" cy="3914775"/>
             <wp:effectExtent l="0" t="0" r="0" b="0"/>
-            <wp:docPr id="1" name="Image 1"/>
+            <wp:docPr id="17" name="Image 17"/>
             <wp:cNvGraphicFramePr>
               <a:graphicFrameLocks xmlns:a="http://schemas.openxmlformats.org/drawingml/2006/main" noChangeAspect="1"/>
             </wp:cNvGraphicFramePr>
@@ -1752,7 +1755,7 @@
               <a:graphicData uri="http://schemas.openxmlformats.org/drawingml/2006/picture">
                 <pic:pic xmlns:pic="http://schemas.openxmlformats.org/drawingml/2006/picture">
                   <pic:nvPicPr>
-                    <pic:cNvPr id="1" name="mld_bde.png"/>
+                    <pic:cNvPr id="17" name="mld_bde_v1_1.png"/>
                     <pic:cNvPicPr/>
                   </pic:nvPicPr>
                   <pic:blipFill>
@@ -1770,7 +1773,7 @@
                   <pic:spPr>
                     <a:xfrm>
                       <a:off x="0" y="0"/>
-                      <a:ext cx="7529970" cy="3764986"/>
+                      <a:ext cx="7588992" cy="3918303"/>
                     </a:xfrm>
                     <a:prstGeom prst="rect">
                       <a:avLst/>
@@ -1814,6 +1817,8 @@
           <w:sz w:val="28"/>
         </w:rPr>
       </w:pPr>
+      <w:bookmarkStart w:id="0" w:name="_GoBack"/>
+      <w:bookmarkEnd w:id="0"/>
       <w:r>
         <w:rPr>
           <w:rFonts w:ascii="Calibri" w:eastAsia="Calibri" w:hAnsi="Calibri" w:cs="Calibri"/>
@@ -3414,7 +3419,7 @@
           <w:rPr>
             <w:noProof/>
           </w:rPr>
-          <w:t>6</w:t>
+          <w:t>7</w:t>
         </w:r>
         <w:r>
           <w:fldChar w:fldCharType="end"/>
@@ -5870,7 +5875,7 @@
 </file>
 
 <file path=customXml/itemProps1.xml><?xml version="1.0" encoding="utf-8"?>
-<ds:datastoreItem xmlns:ds="http://schemas.openxmlformats.org/officeDocument/2006/customXml" ds:itemID="{4E599767-77BE-4EDF-959F-E2EB17DF6430}">
+<ds:datastoreItem xmlns:ds="http://schemas.openxmlformats.org/officeDocument/2006/customXml" ds:itemID="{519BDA27-D252-48BA-86A9-E9D64BD220FF}">
   <ds:schemaRefs>
     <ds:schemaRef ds:uri="http://schemas.openxmlformats.org/officeDocument/2006/bibliography"/>
   </ds:schemaRefs>

</xml_diff>

<commit_message>
Mise à jour dossier des spécifications, suppression UI Kitten.
</commit_message>
<xml_diff>
--- a/dossier_de_specifications.docx
+++ b/dossier_de_specifications.docx
@@ -111,7 +111,7 @@
                       <w:sz w:val="60"/>
                       <w:szCs w:val="60"/>
                     </w:rPr>
-                    <w:t>UniCnam</w:t>
+                    <w:t>Straight To My Network</w:t>
                   </w:r>
                 </w:p>
                 <w:p>
@@ -127,7 +127,7 @@
                       <w:sz w:val="40"/>
                       <w:szCs w:val="40"/>
                     </w:rPr>
-                    <w:t>02</w:t>
+                    <w:t>28</w:t>
                   </w:r>
                   <w:r>
                     <w:rPr>
@@ -1817,8 +1817,6 @@
           <w:sz w:val="28"/>
         </w:rPr>
       </w:pPr>
-      <w:bookmarkStart w:id="0" w:name="_GoBack"/>
-      <w:bookmarkEnd w:id="0"/>
       <w:r>
         <w:rPr>
           <w:rFonts w:ascii="Calibri" w:eastAsia="Calibri" w:hAnsi="Calibri" w:cs="Calibri"/>
@@ -1886,6 +1884,8 @@
         </w:r>
       </w:hyperlink>
     </w:p>
+    <w:bookmarkStart w:id="0" w:name="_GoBack"/>
+    <w:bookmarkEnd w:id="0"/>
     <w:p>
       <w:pPr>
         <w:numPr>
@@ -1896,18 +1896,42 @@
         <w:ind w:left="1276" w:hanging="425"/>
         <w:jc w:val="both"/>
         <w:rPr>
-          <w:rFonts w:ascii="Calibri" w:eastAsia="Calibri" w:hAnsi="Calibri" w:cs="Calibri"/>
-        </w:rPr>
-      </w:pPr>
-      <w:hyperlink r:id="rId13" w:history="1">
-        <w:r>
-          <w:rPr>
-            <w:rStyle w:val="Lienhypertexte"/>
-            <w:rFonts w:ascii="Calibri" w:eastAsia="Calibri" w:hAnsi="Calibri" w:cs="Calibri"/>
-          </w:rPr>
-          <w:t>UI Kitten</w:t>
-        </w:r>
-      </w:hyperlink>
+          <w:rStyle w:val="Lienhypertexte"/>
+          <w:rFonts w:ascii="Calibri" w:eastAsia="Calibri" w:hAnsi="Calibri" w:cs="Calibri"/>
+          <w:color w:val="auto"/>
+          <w:u w:val="none"/>
+        </w:rPr>
+      </w:pPr>
+      <w:r>
+        <w:rPr>
+          <w:rFonts w:ascii="Calibri" w:eastAsia="Calibri" w:hAnsi="Calibri" w:cs="Calibri"/>
+        </w:rPr>
+        <w:fldChar w:fldCharType="begin"/>
+      </w:r>
+      <w:r>
+        <w:rPr>
+          <w:rFonts w:ascii="Calibri" w:eastAsia="Calibri" w:hAnsi="Calibri" w:cs="Calibri"/>
+        </w:rPr>
+        <w:instrText xml:space="preserve"> HYPERLINK "https://ant.design/" </w:instrText>
+      </w:r>
+      <w:r>
+        <w:rPr>
+          <w:rFonts w:ascii="Calibri" w:eastAsia="Calibri" w:hAnsi="Calibri" w:cs="Calibri"/>
+        </w:rPr>
+      </w:r>
+      <w:r>
+        <w:rPr>
+          <w:rFonts w:ascii="Calibri" w:eastAsia="Calibri" w:hAnsi="Calibri" w:cs="Calibri"/>
+        </w:rPr>
+        <w:fldChar w:fldCharType="separate"/>
+      </w:r>
+      <w:r>
+        <w:rPr>
+          <w:rStyle w:val="Lienhypertexte"/>
+          <w:rFonts w:ascii="Calibri" w:eastAsia="Calibri" w:hAnsi="Calibri" w:cs="Calibri"/>
+        </w:rPr>
+        <w:t>Ant Design</w:t>
+      </w:r>
     </w:p>
     <w:p>
       <w:pPr>
@@ -1926,6 +1950,12 @@
         <w:rPr>
           <w:rFonts w:ascii="Calibri" w:eastAsia="Calibri" w:hAnsi="Calibri" w:cs="Calibri"/>
         </w:rPr>
+        <w:fldChar w:fldCharType="end"/>
+      </w:r>
+      <w:r>
+        <w:rPr>
+          <w:rFonts w:ascii="Calibri" w:eastAsia="Calibri" w:hAnsi="Calibri" w:cs="Calibri"/>
+        </w:rPr>
         <w:t>SQL</w:t>
       </w:r>
     </w:p>
@@ -1942,7 +1972,7 @@
           <w:rFonts w:ascii="Calibri" w:eastAsia="Calibri" w:hAnsi="Calibri" w:cs="Calibri"/>
         </w:rPr>
       </w:pPr>
-      <w:hyperlink r:id="rId14" w:history="1">
+      <w:hyperlink r:id="rId13" w:history="1">
         <w:r>
           <w:rPr>
             <w:rStyle w:val="Lienhypertexte"/>
@@ -1968,7 +1998,7 @@
           <w:u w:val="none"/>
         </w:rPr>
       </w:pPr>
-      <w:hyperlink r:id="rId15" w:history="1">
+      <w:hyperlink r:id="rId14" w:history="1">
         <w:r>
           <w:rPr>
             <w:rStyle w:val="Lienhypertexte"/>
@@ -1991,7 +2021,7 @@
           <w:rFonts w:ascii="Calibri" w:eastAsia="Calibri" w:hAnsi="Calibri" w:cs="Calibri"/>
         </w:rPr>
       </w:pPr>
-      <w:hyperlink r:id="rId16" w:history="1">
+      <w:hyperlink r:id="rId15" w:history="1">
         <w:r>
           <w:rPr>
             <w:rStyle w:val="Lienhypertexte"/>
@@ -2014,7 +2044,7 @@
           <w:rFonts w:ascii="Calibri" w:eastAsia="Calibri" w:hAnsi="Calibri" w:cs="Calibri"/>
         </w:rPr>
       </w:pPr>
-      <w:hyperlink r:id="rId17" w:history="1">
+      <w:hyperlink r:id="rId16" w:history="1">
         <w:r>
           <w:rPr>
             <w:rStyle w:val="Lienhypertexte"/>
@@ -2037,7 +2067,7 @@
           <w:rFonts w:ascii="Calibri" w:eastAsia="Calibri" w:hAnsi="Calibri" w:cs="Calibri"/>
         </w:rPr>
       </w:pPr>
-      <w:hyperlink r:id="rId18" w:history="1">
+      <w:hyperlink r:id="rId17" w:history="1">
         <w:r>
           <w:rPr>
             <w:rStyle w:val="Lienhypertexte"/>
@@ -2385,7 +2415,7 @@
                     <pic:cNvPicPr/>
                   </pic:nvPicPr>
                   <pic:blipFill>
-                    <a:blip r:embed="rId19" cstate="print">
+                    <a:blip r:embed="rId18" cstate="print">
                       <a:extLst>
                         <a:ext uri="{28A0092B-C50C-407E-A947-70E740481C1C}">
                           <a14:useLocalDpi xmlns:a14="http://schemas.microsoft.com/office/drawing/2010/main" val="0"/>
@@ -2488,7 +2518,7 @@
             <o:lock v:ext="edit" aspectratio="t"/>
           </v:shapetype>
           <v:shape id="_x0000_i1025" type="#_x0000_t75" style="width:150pt;height:279pt">
-            <v:imagedata r:id="rId20" o:title="article"/>
+            <v:imagedata r:id="rId19" o:title="article"/>
           </v:shape>
         </w:pict>
       </w:r>
@@ -2525,7 +2555,7 @@
                     <pic:cNvPicPr/>
                   </pic:nvPicPr>
                   <pic:blipFill>
-                    <a:blip r:embed="rId21">
+                    <a:blip r:embed="rId20">
                       <a:extLst>
                         <a:ext uri="{28A0092B-C50C-407E-A947-70E740481C1C}">
                           <a14:useLocalDpi xmlns:a14="http://schemas.microsoft.com/office/drawing/2010/main" val="0"/>
@@ -2575,7 +2605,7 @@
                     <pic:cNvPicPr/>
                   </pic:nvPicPr>
                   <pic:blipFill>
-                    <a:blip r:embed="rId22">
+                    <a:blip r:embed="rId21">
                       <a:extLst>
                         <a:ext uri="{28A0092B-C50C-407E-A947-70E740481C1C}">
                           <a14:useLocalDpi xmlns:a14="http://schemas.microsoft.com/office/drawing/2010/main" val="0"/>
@@ -2651,7 +2681,7 @@
                     <pic:cNvPicPr/>
                   </pic:nvPicPr>
                   <pic:blipFill>
-                    <a:blip r:embed="rId23">
+                    <a:blip r:embed="rId22">
                       <a:extLst>
                         <a:ext uri="{28A0092B-C50C-407E-A947-70E740481C1C}">
                           <a14:useLocalDpi xmlns:a14="http://schemas.microsoft.com/office/drawing/2010/main" val="0"/>
@@ -2701,7 +2731,7 @@
                     <pic:cNvPicPr/>
                   </pic:nvPicPr>
                   <pic:blipFill>
-                    <a:blip r:embed="rId24">
+                    <a:blip r:embed="rId23">
                       <a:extLst>
                         <a:ext uri="{28A0092B-C50C-407E-A947-70E740481C1C}">
                           <a14:useLocalDpi xmlns:a14="http://schemas.microsoft.com/office/drawing/2010/main" val="0"/>
@@ -2751,7 +2781,7 @@
                     <pic:cNvPicPr/>
                   </pic:nvPicPr>
                   <pic:blipFill>
-                    <a:blip r:embed="rId25">
+                    <a:blip r:embed="rId24">
                       <a:extLst>
                         <a:ext uri="{28A0092B-C50C-407E-A947-70E740481C1C}">
                           <a14:useLocalDpi xmlns:a14="http://schemas.microsoft.com/office/drawing/2010/main" val="0"/>
@@ -2852,7 +2882,7 @@
                     <pic:cNvPicPr/>
                   </pic:nvPicPr>
                   <pic:blipFill>
-                    <a:blip r:embed="rId26">
+                    <a:blip r:embed="rId25">
                       <a:extLst>
                         <a:ext uri="{28A0092B-C50C-407E-A947-70E740481C1C}">
                           <a14:useLocalDpi xmlns:a14="http://schemas.microsoft.com/office/drawing/2010/main" val="0"/>
@@ -2902,7 +2932,7 @@
                     <pic:cNvPicPr/>
                   </pic:nvPicPr>
                   <pic:blipFill>
-                    <a:blip r:embed="rId27" cstate="print">
+                    <a:blip r:embed="rId26" cstate="print">
                       <a:extLst>
                         <a:ext uri="{28A0092B-C50C-407E-A947-70E740481C1C}">
                           <a14:useLocalDpi xmlns:a14="http://schemas.microsoft.com/office/drawing/2010/main" val="0"/>
@@ -2952,7 +2982,7 @@
                     <pic:cNvPicPr/>
                   </pic:nvPicPr>
                   <pic:blipFill>
-                    <a:blip r:embed="rId28" cstate="print">
+                    <a:blip r:embed="rId27" cstate="print">
                       <a:extLst>
                         <a:ext uri="{28A0092B-C50C-407E-A947-70E740481C1C}">
                           <a14:useLocalDpi xmlns:a14="http://schemas.microsoft.com/office/drawing/2010/main" val="0"/>
@@ -3028,7 +3058,7 @@
                     <pic:cNvPicPr/>
                   </pic:nvPicPr>
                   <pic:blipFill>
-                    <a:blip r:embed="rId29">
+                    <a:blip r:embed="rId28">
                       <a:extLst>
                         <a:ext uri="{28A0092B-C50C-407E-A947-70E740481C1C}">
                           <a14:useLocalDpi xmlns:a14="http://schemas.microsoft.com/office/drawing/2010/main" val="0"/>
@@ -3078,7 +3108,7 @@
                     <pic:cNvPicPr/>
                   </pic:nvPicPr>
                   <pic:blipFill>
-                    <a:blip r:embed="rId30">
+                    <a:blip r:embed="rId29">
                       <a:extLst>
                         <a:ext uri="{28A0092B-C50C-407E-A947-70E740481C1C}">
                           <a14:useLocalDpi xmlns:a14="http://schemas.microsoft.com/office/drawing/2010/main" val="0"/>
@@ -3128,7 +3158,7 @@
                     <pic:cNvPicPr/>
                   </pic:nvPicPr>
                   <pic:blipFill>
-                    <a:blip r:embed="rId31" cstate="print">
+                    <a:blip r:embed="rId30" cstate="print">
                       <a:extLst>
                         <a:ext uri="{28A0092B-C50C-407E-A947-70E740481C1C}">
                           <a14:useLocalDpi xmlns:a14="http://schemas.microsoft.com/office/drawing/2010/main" val="0"/>
@@ -3353,7 +3383,7 @@
       </w:r>
     </w:p>
     <w:sectPr>
-      <w:footerReference w:type="default" r:id="rId32"/>
+      <w:footerReference w:type="default" r:id="rId31"/>
       <w:pgSz w:w="11906" w:h="16838"/>
       <w:pgMar w:top="1134" w:right="1417" w:bottom="1417" w:left="1417" w:header="708" w:footer="708" w:gutter="0"/>
       <w:cols w:space="708"/>
@@ -3419,7 +3449,7 @@
           <w:rPr>
             <w:noProof/>
           </w:rPr>
-          <w:t>7</w:t>
+          <w:t>6</w:t>
         </w:r>
         <w:r>
           <w:fldChar w:fldCharType="end"/>
@@ -5875,7 +5905,7 @@
 </file>
 
 <file path=customXml/itemProps1.xml><?xml version="1.0" encoding="utf-8"?>
-<ds:datastoreItem xmlns:ds="http://schemas.openxmlformats.org/officeDocument/2006/customXml" ds:itemID="{519BDA27-D252-48BA-86A9-E9D64BD220FF}">
+<ds:datastoreItem xmlns:ds="http://schemas.openxmlformats.org/officeDocument/2006/customXml" ds:itemID="{E8F24760-9072-40FE-8D81-E0311FFDDD0F}">
   <ds:schemaRefs>
     <ds:schemaRef ds:uri="http://schemas.openxmlformats.org/officeDocument/2006/bibliography"/>
   </ds:schemaRefs>

</xml_diff>